<commit_message>
updates draft 4. Original tables
</commit_message>
<xml_diff>
--- a/Paper_Draft.docx
+++ b/Paper_Draft.docx
@@ -1156,7 +1156,13 @@
         <w:t>The results of the calculations are represented on the</w:t>
       </w:r>
       <w:r>
-        <w:t xml:space="preserve"> next tables:</w:t>
+        <w:t xml:space="preserve"> next tables</w:t>
+      </w:r>
+      <w:r>
+        <w:t xml:space="preserve"> for H1</w:t>
+      </w:r>
+      <w:r>
+        <w:t>:</w:t>
       </w:r>
     </w:p>
     <w:p>
@@ -1172,7 +1178,13 @@
     </w:p>
     <w:p>
       <w:r>
-        <w:t>Person correlation coefficients are represented in the next table:</w:t>
+        <w:t>Pe</w:t>
+      </w:r>
+      <w:r>
+        <w:t>a</w:t>
+      </w:r>
+      <w:r>
+        <w:t>rson correlation coefficients are represented in the next table:</w:t>
       </w:r>
     </w:p>
     <w:tbl>
@@ -2578,13 +2590,7 @@
     <w:p/>
     <w:p>
       <w:r>
-        <w:t xml:space="preserve">Thus, we are having not very strong linear </w:t>
-      </w:r>
-      <w:r>
-        <w:t>positive relationship</w:t>
-      </w:r>
-      <w:r>
-        <w:t xml:space="preserve">s for every pair of our parameters. </w:t>
+        <w:t xml:space="preserve">Thus, we are having not very strong linear positive relationships for every pair of our parameters. </w:t>
       </w:r>
     </w:p>
     <w:p>
@@ -5931,9 +5937,1932 @@
         </w:tc>
       </w:tr>
     </w:tbl>
+    <w:p/>
     <w:p>
-      <w:bookmarkStart w:id="0" w:name="_GoBack"/>
-      <w:bookmarkEnd w:id="0"/>
+      <w:r>
+        <w:t xml:space="preserve">For H2, we have </w:t>
+      </w:r>
+      <w:r>
+        <w:t xml:space="preserve"> </w:t>
+      </w:r>
+    </w:p>
+    <w:p>
+      <w:r>
+        <w:t>Pearson correlation coefficients</w:t>
+      </w:r>
+    </w:p>
+    <w:tbl>
+      <w:tblPr>
+        <w:tblW w:w="6052" w:type="dxa"/>
+        <w:tblBorders>
+          <w:top w:val="single" w:sz="4" w:space="0" w:color="auto"/>
+          <w:left w:val="single" w:sz="4" w:space="0" w:color="auto"/>
+          <w:bottom w:val="single" w:sz="4" w:space="0" w:color="auto"/>
+          <w:right w:val="single" w:sz="4" w:space="0" w:color="auto"/>
+          <w:insideH w:val="single" w:sz="4" w:space="0" w:color="auto"/>
+          <w:insideV w:val="single" w:sz="4" w:space="0" w:color="auto"/>
+        </w:tblBorders>
+        <w:tblLook w:val="04A0" w:firstRow="1" w:lastRow="0" w:firstColumn="1" w:lastColumn="0" w:noHBand="0" w:noVBand="1"/>
+      </w:tblPr>
+      <w:tblGrid>
+        <w:gridCol w:w="2032"/>
+        <w:gridCol w:w="1195"/>
+        <w:gridCol w:w="1239"/>
+        <w:gridCol w:w="1184"/>
+        <w:gridCol w:w="1051"/>
+      </w:tblGrid>
+      <w:tr>
+        <w:trPr>
+          <w:trHeight w:val="255"/>
+        </w:trPr>
+        <w:tc>
+          <w:tcPr>
+            <w:tcW w:w="2032" w:type="dxa"/>
+            <w:shd w:val="clear" w:color="auto" w:fill="auto"/>
+            <w:noWrap/>
+            <w:vAlign w:val="bottom"/>
+            <w:hideMark/>
+          </w:tcPr>
+          <w:p>
+            <w:pPr>
+              <w:spacing w:after="0" w:line="240" w:lineRule="auto"/>
+              <w:rPr>
+                <w:rFonts w:ascii="Times New Roman" w:eastAsia="Times New Roman" w:hAnsi="Times New Roman" w:cs="Times New Roman"/>
+                <w:sz w:val="24"/>
+                <w:szCs w:val="24"/>
+              </w:rPr>
+            </w:pPr>
+          </w:p>
+        </w:tc>
+        <w:tc>
+          <w:tcPr>
+            <w:tcW w:w="1009" w:type="dxa"/>
+            <w:shd w:val="clear" w:color="auto" w:fill="auto"/>
+            <w:noWrap/>
+            <w:vAlign w:val="bottom"/>
+            <w:hideMark/>
+          </w:tcPr>
+          <w:p>
+            <w:pPr>
+              <w:spacing w:after="0" w:line="240" w:lineRule="auto"/>
+              <w:rPr>
+                <w:rFonts w:ascii="Arial" w:eastAsia="Times New Roman" w:hAnsi="Arial" w:cs="Arial"/>
+                <w:color w:val="000000"/>
+                <w:sz w:val="20"/>
+                <w:szCs w:val="20"/>
+              </w:rPr>
+            </w:pPr>
+            <w:r>
+              <w:rPr>
+                <w:rFonts w:ascii="Arial" w:eastAsia="Times New Roman" w:hAnsi="Arial" w:cs="Arial"/>
+                <w:color w:val="000000"/>
+                <w:sz w:val="20"/>
+                <w:szCs w:val="20"/>
+              </w:rPr>
+              <w:t>Investment</w:t>
+            </w:r>
+          </w:p>
+        </w:tc>
+        <w:tc>
+          <w:tcPr>
+            <w:tcW w:w="1053" w:type="dxa"/>
+            <w:shd w:val="clear" w:color="auto" w:fill="auto"/>
+            <w:noWrap/>
+            <w:vAlign w:val="bottom"/>
+            <w:hideMark/>
+          </w:tcPr>
+          <w:p>
+            <w:pPr>
+              <w:spacing w:after="0" w:line="240" w:lineRule="auto"/>
+              <w:rPr>
+                <w:rFonts w:ascii="Arial" w:eastAsia="Times New Roman" w:hAnsi="Arial" w:cs="Arial"/>
+                <w:color w:val="000000"/>
+                <w:sz w:val="20"/>
+                <w:szCs w:val="20"/>
+              </w:rPr>
+            </w:pPr>
+            <w:proofErr w:type="spellStart"/>
+            <w:r>
+              <w:rPr>
+                <w:rFonts w:ascii="Arial" w:eastAsia="Times New Roman" w:hAnsi="Arial" w:cs="Arial"/>
+                <w:color w:val="000000"/>
+                <w:sz w:val="20"/>
+                <w:szCs w:val="20"/>
+              </w:rPr>
+              <w:t>Superirority</w:t>
+            </w:r>
+            <w:proofErr w:type="spellEnd"/>
+          </w:p>
+        </w:tc>
+        <w:tc>
+          <w:tcPr>
+            <w:tcW w:w="998" w:type="dxa"/>
+            <w:shd w:val="clear" w:color="auto" w:fill="auto"/>
+            <w:noWrap/>
+            <w:vAlign w:val="bottom"/>
+            <w:hideMark/>
+          </w:tcPr>
+          <w:p>
+            <w:pPr>
+              <w:spacing w:after="0" w:line="240" w:lineRule="auto"/>
+              <w:rPr>
+                <w:rFonts w:ascii="Arial" w:eastAsia="Times New Roman" w:hAnsi="Arial" w:cs="Arial"/>
+                <w:color w:val="000000"/>
+                <w:sz w:val="20"/>
+                <w:szCs w:val="20"/>
+              </w:rPr>
+            </w:pPr>
+            <w:r>
+              <w:rPr>
+                <w:rFonts w:ascii="Arial" w:eastAsia="Times New Roman" w:hAnsi="Arial" w:cs="Arial"/>
+                <w:color w:val="000000"/>
+                <w:sz w:val="20"/>
+                <w:szCs w:val="20"/>
+              </w:rPr>
+              <w:t>Reputation</w:t>
+            </w:r>
+          </w:p>
+        </w:tc>
+        <w:tc>
+          <w:tcPr>
+            <w:tcW w:w="960" w:type="dxa"/>
+            <w:shd w:val="clear" w:color="auto" w:fill="auto"/>
+            <w:noWrap/>
+            <w:vAlign w:val="bottom"/>
+            <w:hideMark/>
+          </w:tcPr>
+          <w:p>
+            <w:pPr>
+              <w:spacing w:after="0" w:line="240" w:lineRule="auto"/>
+              <w:rPr>
+                <w:rFonts w:ascii="Arial" w:eastAsia="Times New Roman" w:hAnsi="Arial" w:cs="Arial"/>
+                <w:color w:val="000000"/>
+                <w:sz w:val="20"/>
+                <w:szCs w:val="20"/>
+              </w:rPr>
+            </w:pPr>
+            <w:proofErr w:type="spellStart"/>
+            <w:r>
+              <w:rPr>
+                <w:rFonts w:ascii="Arial" w:eastAsia="Times New Roman" w:hAnsi="Arial" w:cs="Arial"/>
+                <w:color w:val="000000"/>
+                <w:sz w:val="20"/>
+                <w:szCs w:val="20"/>
+              </w:rPr>
+              <w:t>LowCost</w:t>
+            </w:r>
+            <w:proofErr w:type="spellEnd"/>
+          </w:p>
+        </w:tc>
+      </w:tr>
+      <w:tr>
+        <w:trPr>
+          <w:trHeight w:val="255"/>
+        </w:trPr>
+        <w:tc>
+          <w:tcPr>
+            <w:tcW w:w="2032" w:type="dxa"/>
+            <w:shd w:val="clear" w:color="auto" w:fill="auto"/>
+            <w:noWrap/>
+            <w:vAlign w:val="bottom"/>
+            <w:hideMark/>
+          </w:tcPr>
+          <w:p>
+            <w:pPr>
+              <w:spacing w:after="0" w:line="240" w:lineRule="auto"/>
+              <w:rPr>
+                <w:rFonts w:ascii="Arial" w:eastAsia="Times New Roman" w:hAnsi="Arial" w:cs="Arial"/>
+                <w:color w:val="000000"/>
+                <w:sz w:val="20"/>
+                <w:szCs w:val="20"/>
+              </w:rPr>
+            </w:pPr>
+            <w:r>
+              <w:rPr>
+                <w:rFonts w:ascii="Arial" w:eastAsia="Times New Roman" w:hAnsi="Arial" w:cs="Arial"/>
+                <w:color w:val="000000"/>
+                <w:sz w:val="20"/>
+                <w:szCs w:val="20"/>
+              </w:rPr>
+              <w:t>Research activity</w:t>
+            </w:r>
+          </w:p>
+        </w:tc>
+        <w:tc>
+          <w:tcPr>
+            <w:tcW w:w="1009" w:type="dxa"/>
+            <w:shd w:val="clear" w:color="auto" w:fill="auto"/>
+            <w:noWrap/>
+            <w:vAlign w:val="bottom"/>
+            <w:hideMark/>
+          </w:tcPr>
+          <w:p>
+            <w:pPr>
+              <w:spacing w:after="0" w:line="240" w:lineRule="auto"/>
+              <w:jc w:val="right"/>
+              <w:rPr>
+                <w:rFonts w:ascii="Arial" w:eastAsia="Times New Roman" w:hAnsi="Arial" w:cs="Arial"/>
+                <w:color w:val="000000"/>
+                <w:sz w:val="20"/>
+                <w:szCs w:val="20"/>
+              </w:rPr>
+            </w:pPr>
+            <w:r>
+              <w:rPr>
+                <w:rFonts w:ascii="Arial" w:eastAsia="Times New Roman" w:hAnsi="Arial" w:cs="Arial"/>
+                <w:color w:val="000000"/>
+                <w:sz w:val="20"/>
+                <w:szCs w:val="20"/>
+              </w:rPr>
+              <w:t>0.518528</w:t>
+            </w:r>
+          </w:p>
+        </w:tc>
+        <w:tc>
+          <w:tcPr>
+            <w:tcW w:w="1053" w:type="dxa"/>
+            <w:shd w:val="clear" w:color="auto" w:fill="auto"/>
+            <w:noWrap/>
+            <w:vAlign w:val="bottom"/>
+            <w:hideMark/>
+          </w:tcPr>
+          <w:p>
+            <w:pPr>
+              <w:spacing w:after="0" w:line="240" w:lineRule="auto"/>
+              <w:jc w:val="right"/>
+              <w:rPr>
+                <w:rFonts w:ascii="Arial" w:eastAsia="Times New Roman" w:hAnsi="Arial" w:cs="Arial"/>
+                <w:color w:val="000000"/>
+                <w:sz w:val="20"/>
+                <w:szCs w:val="20"/>
+              </w:rPr>
+            </w:pPr>
+            <w:r>
+              <w:rPr>
+                <w:rFonts w:ascii="Arial" w:eastAsia="Times New Roman" w:hAnsi="Arial" w:cs="Arial"/>
+                <w:color w:val="000000"/>
+                <w:sz w:val="20"/>
+                <w:szCs w:val="20"/>
+              </w:rPr>
+              <w:t>0.41129</w:t>
+            </w:r>
+          </w:p>
+        </w:tc>
+        <w:tc>
+          <w:tcPr>
+            <w:tcW w:w="998" w:type="dxa"/>
+            <w:shd w:val="clear" w:color="auto" w:fill="auto"/>
+            <w:noWrap/>
+            <w:vAlign w:val="bottom"/>
+            <w:hideMark/>
+          </w:tcPr>
+          <w:p>
+            <w:pPr>
+              <w:spacing w:after="0" w:line="240" w:lineRule="auto"/>
+              <w:jc w:val="right"/>
+              <w:rPr>
+                <w:rFonts w:ascii="Arial" w:eastAsia="Times New Roman" w:hAnsi="Arial" w:cs="Arial"/>
+                <w:color w:val="000000"/>
+                <w:sz w:val="20"/>
+                <w:szCs w:val="20"/>
+              </w:rPr>
+            </w:pPr>
+            <w:r>
+              <w:rPr>
+                <w:rFonts w:ascii="Arial" w:eastAsia="Times New Roman" w:hAnsi="Arial" w:cs="Arial"/>
+                <w:color w:val="000000"/>
+                <w:sz w:val="20"/>
+                <w:szCs w:val="20"/>
+              </w:rPr>
+              <w:t>0.4376</w:t>
+            </w:r>
+          </w:p>
+        </w:tc>
+        <w:tc>
+          <w:tcPr>
+            <w:tcW w:w="960" w:type="dxa"/>
+            <w:shd w:val="clear" w:color="auto" w:fill="auto"/>
+            <w:noWrap/>
+            <w:vAlign w:val="bottom"/>
+            <w:hideMark/>
+          </w:tcPr>
+          <w:p>
+            <w:pPr>
+              <w:spacing w:after="0" w:line="240" w:lineRule="auto"/>
+              <w:jc w:val="right"/>
+              <w:rPr>
+                <w:rFonts w:ascii="Arial" w:eastAsia="Times New Roman" w:hAnsi="Arial" w:cs="Arial"/>
+                <w:color w:val="000000"/>
+                <w:sz w:val="20"/>
+                <w:szCs w:val="20"/>
+              </w:rPr>
+            </w:pPr>
+            <w:r>
+              <w:rPr>
+                <w:rFonts w:ascii="Arial" w:eastAsia="Times New Roman" w:hAnsi="Arial" w:cs="Arial"/>
+                <w:color w:val="000000"/>
+                <w:sz w:val="20"/>
+                <w:szCs w:val="20"/>
+              </w:rPr>
+              <w:t>0.373892</w:t>
+            </w:r>
+          </w:p>
+        </w:tc>
+      </w:tr>
+      <w:tr>
+        <w:trPr>
+          <w:trHeight w:val="255"/>
+        </w:trPr>
+        <w:tc>
+          <w:tcPr>
+            <w:tcW w:w="2032" w:type="dxa"/>
+            <w:shd w:val="clear" w:color="auto" w:fill="auto"/>
+            <w:noWrap/>
+            <w:vAlign w:val="bottom"/>
+            <w:hideMark/>
+          </w:tcPr>
+          <w:p>
+            <w:pPr>
+              <w:spacing w:after="0" w:line="240" w:lineRule="auto"/>
+              <w:rPr>
+                <w:rFonts w:ascii="Arial" w:eastAsia="Times New Roman" w:hAnsi="Arial" w:cs="Arial"/>
+                <w:color w:val="000000"/>
+                <w:sz w:val="20"/>
+                <w:szCs w:val="20"/>
+              </w:rPr>
+            </w:pPr>
+            <w:r>
+              <w:rPr>
+                <w:rFonts w:ascii="Arial" w:eastAsia="Times New Roman" w:hAnsi="Arial" w:cs="Arial"/>
+                <w:color w:val="000000"/>
+                <w:sz w:val="20"/>
+                <w:szCs w:val="20"/>
+              </w:rPr>
+              <w:t>Product novelty</w:t>
+            </w:r>
+          </w:p>
+        </w:tc>
+        <w:tc>
+          <w:tcPr>
+            <w:tcW w:w="1009" w:type="dxa"/>
+            <w:shd w:val="clear" w:color="auto" w:fill="auto"/>
+            <w:noWrap/>
+            <w:vAlign w:val="bottom"/>
+            <w:hideMark/>
+          </w:tcPr>
+          <w:p>
+            <w:pPr>
+              <w:spacing w:after="0" w:line="240" w:lineRule="auto"/>
+              <w:jc w:val="right"/>
+              <w:rPr>
+                <w:rFonts w:ascii="Arial" w:eastAsia="Times New Roman" w:hAnsi="Arial" w:cs="Arial"/>
+                <w:color w:val="000000"/>
+                <w:sz w:val="20"/>
+                <w:szCs w:val="20"/>
+              </w:rPr>
+            </w:pPr>
+            <w:r>
+              <w:rPr>
+                <w:rFonts w:ascii="Arial" w:eastAsia="Times New Roman" w:hAnsi="Arial" w:cs="Arial"/>
+                <w:color w:val="000000"/>
+                <w:sz w:val="20"/>
+                <w:szCs w:val="20"/>
+              </w:rPr>
+              <w:t>0.526478</w:t>
+            </w:r>
+          </w:p>
+        </w:tc>
+        <w:tc>
+          <w:tcPr>
+            <w:tcW w:w="1053" w:type="dxa"/>
+            <w:shd w:val="clear" w:color="auto" w:fill="auto"/>
+            <w:noWrap/>
+            <w:vAlign w:val="bottom"/>
+            <w:hideMark/>
+          </w:tcPr>
+          <w:p>
+            <w:pPr>
+              <w:spacing w:after="0" w:line="240" w:lineRule="auto"/>
+              <w:jc w:val="right"/>
+              <w:rPr>
+                <w:rFonts w:ascii="Arial" w:eastAsia="Times New Roman" w:hAnsi="Arial" w:cs="Arial"/>
+                <w:color w:val="000000"/>
+                <w:sz w:val="20"/>
+                <w:szCs w:val="20"/>
+              </w:rPr>
+            </w:pPr>
+            <w:r>
+              <w:rPr>
+                <w:rFonts w:ascii="Arial" w:eastAsia="Times New Roman" w:hAnsi="Arial" w:cs="Arial"/>
+                <w:color w:val="000000"/>
+                <w:sz w:val="20"/>
+                <w:szCs w:val="20"/>
+              </w:rPr>
+              <w:t>0.492545</w:t>
+            </w:r>
+          </w:p>
+        </w:tc>
+        <w:tc>
+          <w:tcPr>
+            <w:tcW w:w="998" w:type="dxa"/>
+            <w:shd w:val="clear" w:color="auto" w:fill="auto"/>
+            <w:noWrap/>
+            <w:vAlign w:val="bottom"/>
+            <w:hideMark/>
+          </w:tcPr>
+          <w:p>
+            <w:pPr>
+              <w:spacing w:after="0" w:line="240" w:lineRule="auto"/>
+              <w:jc w:val="right"/>
+              <w:rPr>
+                <w:rFonts w:ascii="Arial" w:eastAsia="Times New Roman" w:hAnsi="Arial" w:cs="Arial"/>
+                <w:color w:val="000000"/>
+                <w:sz w:val="20"/>
+                <w:szCs w:val="20"/>
+              </w:rPr>
+            </w:pPr>
+            <w:r>
+              <w:rPr>
+                <w:rFonts w:ascii="Arial" w:eastAsia="Times New Roman" w:hAnsi="Arial" w:cs="Arial"/>
+                <w:color w:val="000000"/>
+                <w:sz w:val="20"/>
+                <w:szCs w:val="20"/>
+              </w:rPr>
+              <w:t>0.495252</w:t>
+            </w:r>
+          </w:p>
+        </w:tc>
+        <w:tc>
+          <w:tcPr>
+            <w:tcW w:w="960" w:type="dxa"/>
+            <w:shd w:val="clear" w:color="auto" w:fill="auto"/>
+            <w:noWrap/>
+            <w:vAlign w:val="bottom"/>
+            <w:hideMark/>
+          </w:tcPr>
+          <w:p>
+            <w:pPr>
+              <w:spacing w:after="0" w:line="240" w:lineRule="auto"/>
+              <w:jc w:val="right"/>
+              <w:rPr>
+                <w:rFonts w:ascii="Arial" w:eastAsia="Times New Roman" w:hAnsi="Arial" w:cs="Arial"/>
+                <w:color w:val="000000"/>
+                <w:sz w:val="20"/>
+                <w:szCs w:val="20"/>
+              </w:rPr>
+            </w:pPr>
+            <w:r>
+              <w:rPr>
+                <w:rFonts w:ascii="Arial" w:eastAsia="Times New Roman" w:hAnsi="Arial" w:cs="Arial"/>
+                <w:color w:val="000000"/>
+                <w:sz w:val="20"/>
+                <w:szCs w:val="20"/>
+              </w:rPr>
+              <w:t>0.440965</w:t>
+            </w:r>
+          </w:p>
+        </w:tc>
+      </w:tr>
+      <w:tr>
+        <w:trPr>
+          <w:trHeight w:val="255"/>
+        </w:trPr>
+        <w:tc>
+          <w:tcPr>
+            <w:tcW w:w="2032" w:type="dxa"/>
+            <w:shd w:val="clear" w:color="auto" w:fill="auto"/>
+            <w:noWrap/>
+            <w:vAlign w:val="bottom"/>
+            <w:hideMark/>
+          </w:tcPr>
+          <w:p>
+            <w:pPr>
+              <w:spacing w:after="0" w:line="240" w:lineRule="auto"/>
+              <w:rPr>
+                <w:rFonts w:ascii="Arial" w:eastAsia="Times New Roman" w:hAnsi="Arial" w:cs="Arial"/>
+                <w:color w:val="000000"/>
+                <w:sz w:val="20"/>
+                <w:szCs w:val="20"/>
+              </w:rPr>
+            </w:pPr>
+            <w:r>
+              <w:rPr>
+                <w:rFonts w:ascii="Arial" w:eastAsia="Times New Roman" w:hAnsi="Arial" w:cs="Arial"/>
+                <w:color w:val="000000"/>
+                <w:sz w:val="20"/>
+                <w:szCs w:val="20"/>
+              </w:rPr>
+              <w:t>Latest technologies</w:t>
+            </w:r>
+          </w:p>
+        </w:tc>
+        <w:tc>
+          <w:tcPr>
+            <w:tcW w:w="1009" w:type="dxa"/>
+            <w:shd w:val="clear" w:color="auto" w:fill="auto"/>
+            <w:noWrap/>
+            <w:vAlign w:val="bottom"/>
+            <w:hideMark/>
+          </w:tcPr>
+          <w:p>
+            <w:pPr>
+              <w:spacing w:after="0" w:line="240" w:lineRule="auto"/>
+              <w:jc w:val="right"/>
+              <w:rPr>
+                <w:rFonts w:ascii="Arial" w:eastAsia="Times New Roman" w:hAnsi="Arial" w:cs="Arial"/>
+                <w:color w:val="000000"/>
+                <w:sz w:val="20"/>
+                <w:szCs w:val="20"/>
+              </w:rPr>
+            </w:pPr>
+            <w:r>
+              <w:rPr>
+                <w:rFonts w:ascii="Arial" w:eastAsia="Times New Roman" w:hAnsi="Arial" w:cs="Arial"/>
+                <w:color w:val="000000"/>
+                <w:sz w:val="20"/>
+                <w:szCs w:val="20"/>
+              </w:rPr>
+              <w:t>0.515422</w:t>
+            </w:r>
+          </w:p>
+        </w:tc>
+        <w:tc>
+          <w:tcPr>
+            <w:tcW w:w="1053" w:type="dxa"/>
+            <w:shd w:val="clear" w:color="auto" w:fill="auto"/>
+            <w:noWrap/>
+            <w:vAlign w:val="bottom"/>
+            <w:hideMark/>
+          </w:tcPr>
+          <w:p>
+            <w:pPr>
+              <w:spacing w:after="0" w:line="240" w:lineRule="auto"/>
+              <w:jc w:val="right"/>
+              <w:rPr>
+                <w:rFonts w:ascii="Arial" w:eastAsia="Times New Roman" w:hAnsi="Arial" w:cs="Arial"/>
+                <w:color w:val="000000"/>
+                <w:sz w:val="20"/>
+                <w:szCs w:val="20"/>
+              </w:rPr>
+            </w:pPr>
+            <w:r>
+              <w:rPr>
+                <w:rFonts w:ascii="Arial" w:eastAsia="Times New Roman" w:hAnsi="Arial" w:cs="Arial"/>
+                <w:color w:val="000000"/>
+                <w:sz w:val="20"/>
+                <w:szCs w:val="20"/>
+              </w:rPr>
+              <w:t>0.499071</w:t>
+            </w:r>
+          </w:p>
+        </w:tc>
+        <w:tc>
+          <w:tcPr>
+            <w:tcW w:w="998" w:type="dxa"/>
+            <w:shd w:val="clear" w:color="auto" w:fill="auto"/>
+            <w:noWrap/>
+            <w:vAlign w:val="bottom"/>
+            <w:hideMark/>
+          </w:tcPr>
+          <w:p>
+            <w:pPr>
+              <w:spacing w:after="0" w:line="240" w:lineRule="auto"/>
+              <w:jc w:val="right"/>
+              <w:rPr>
+                <w:rFonts w:ascii="Arial" w:eastAsia="Times New Roman" w:hAnsi="Arial" w:cs="Arial"/>
+                <w:color w:val="000000"/>
+                <w:sz w:val="20"/>
+                <w:szCs w:val="20"/>
+              </w:rPr>
+            </w:pPr>
+            <w:r>
+              <w:rPr>
+                <w:rFonts w:ascii="Arial" w:eastAsia="Times New Roman" w:hAnsi="Arial" w:cs="Arial"/>
+                <w:color w:val="000000"/>
+                <w:sz w:val="20"/>
+                <w:szCs w:val="20"/>
+              </w:rPr>
+              <w:t>0.449267</w:t>
+            </w:r>
+          </w:p>
+        </w:tc>
+        <w:tc>
+          <w:tcPr>
+            <w:tcW w:w="960" w:type="dxa"/>
+            <w:shd w:val="clear" w:color="auto" w:fill="auto"/>
+            <w:noWrap/>
+            <w:vAlign w:val="bottom"/>
+            <w:hideMark/>
+          </w:tcPr>
+          <w:p>
+            <w:pPr>
+              <w:spacing w:after="0" w:line="240" w:lineRule="auto"/>
+              <w:jc w:val="right"/>
+              <w:rPr>
+                <w:rFonts w:ascii="Arial" w:eastAsia="Times New Roman" w:hAnsi="Arial" w:cs="Arial"/>
+                <w:color w:val="000000"/>
+                <w:sz w:val="20"/>
+                <w:szCs w:val="20"/>
+              </w:rPr>
+            </w:pPr>
+            <w:r>
+              <w:rPr>
+                <w:rFonts w:ascii="Arial" w:eastAsia="Times New Roman" w:hAnsi="Arial" w:cs="Arial"/>
+                <w:color w:val="000000"/>
+                <w:sz w:val="20"/>
+                <w:szCs w:val="20"/>
+              </w:rPr>
+              <w:t>0.420069</w:t>
+            </w:r>
+          </w:p>
+        </w:tc>
+      </w:tr>
+      <w:tr>
+        <w:trPr>
+          <w:trHeight w:val="255"/>
+        </w:trPr>
+        <w:tc>
+          <w:tcPr>
+            <w:tcW w:w="2032" w:type="dxa"/>
+            <w:shd w:val="clear" w:color="auto" w:fill="auto"/>
+            <w:noWrap/>
+            <w:vAlign w:val="bottom"/>
+            <w:hideMark/>
+          </w:tcPr>
+          <w:p>
+            <w:pPr>
+              <w:spacing w:after="0" w:line="240" w:lineRule="auto"/>
+              <w:rPr>
+                <w:rFonts w:ascii="Arial" w:eastAsia="Times New Roman" w:hAnsi="Arial" w:cs="Arial"/>
+                <w:color w:val="000000"/>
+                <w:sz w:val="20"/>
+                <w:szCs w:val="20"/>
+              </w:rPr>
+            </w:pPr>
+            <w:r>
+              <w:rPr>
+                <w:rFonts w:ascii="Arial" w:eastAsia="Times New Roman" w:hAnsi="Arial" w:cs="Arial"/>
+                <w:color w:val="000000"/>
+                <w:sz w:val="20"/>
+                <w:szCs w:val="20"/>
+              </w:rPr>
+              <w:t>Speed of development</w:t>
+            </w:r>
+          </w:p>
+        </w:tc>
+        <w:tc>
+          <w:tcPr>
+            <w:tcW w:w="1009" w:type="dxa"/>
+            <w:shd w:val="clear" w:color="auto" w:fill="auto"/>
+            <w:noWrap/>
+            <w:vAlign w:val="bottom"/>
+            <w:hideMark/>
+          </w:tcPr>
+          <w:p>
+            <w:pPr>
+              <w:spacing w:after="0" w:line="240" w:lineRule="auto"/>
+              <w:jc w:val="right"/>
+              <w:rPr>
+                <w:rFonts w:ascii="Arial" w:eastAsia="Times New Roman" w:hAnsi="Arial" w:cs="Arial"/>
+                <w:color w:val="000000"/>
+                <w:sz w:val="20"/>
+                <w:szCs w:val="20"/>
+              </w:rPr>
+            </w:pPr>
+            <w:r>
+              <w:rPr>
+                <w:rFonts w:ascii="Arial" w:eastAsia="Times New Roman" w:hAnsi="Arial" w:cs="Arial"/>
+                <w:color w:val="000000"/>
+                <w:sz w:val="20"/>
+                <w:szCs w:val="20"/>
+              </w:rPr>
+              <w:t>0.476235</w:t>
+            </w:r>
+          </w:p>
+        </w:tc>
+        <w:tc>
+          <w:tcPr>
+            <w:tcW w:w="1053" w:type="dxa"/>
+            <w:shd w:val="clear" w:color="auto" w:fill="auto"/>
+            <w:noWrap/>
+            <w:vAlign w:val="bottom"/>
+            <w:hideMark/>
+          </w:tcPr>
+          <w:p>
+            <w:pPr>
+              <w:spacing w:after="0" w:line="240" w:lineRule="auto"/>
+              <w:jc w:val="right"/>
+              <w:rPr>
+                <w:rFonts w:ascii="Arial" w:eastAsia="Times New Roman" w:hAnsi="Arial" w:cs="Arial"/>
+                <w:color w:val="000000"/>
+                <w:sz w:val="20"/>
+                <w:szCs w:val="20"/>
+              </w:rPr>
+            </w:pPr>
+            <w:r>
+              <w:rPr>
+                <w:rFonts w:ascii="Arial" w:eastAsia="Times New Roman" w:hAnsi="Arial" w:cs="Arial"/>
+                <w:color w:val="000000"/>
+                <w:sz w:val="20"/>
+                <w:szCs w:val="20"/>
+              </w:rPr>
+              <w:t>0.44546</w:t>
+            </w:r>
+          </w:p>
+        </w:tc>
+        <w:tc>
+          <w:tcPr>
+            <w:tcW w:w="998" w:type="dxa"/>
+            <w:shd w:val="clear" w:color="auto" w:fill="auto"/>
+            <w:noWrap/>
+            <w:vAlign w:val="bottom"/>
+            <w:hideMark/>
+          </w:tcPr>
+          <w:p>
+            <w:pPr>
+              <w:spacing w:after="0" w:line="240" w:lineRule="auto"/>
+              <w:jc w:val="right"/>
+              <w:rPr>
+                <w:rFonts w:ascii="Arial" w:eastAsia="Times New Roman" w:hAnsi="Arial" w:cs="Arial"/>
+                <w:color w:val="000000"/>
+                <w:sz w:val="20"/>
+                <w:szCs w:val="20"/>
+              </w:rPr>
+            </w:pPr>
+            <w:r>
+              <w:rPr>
+                <w:rFonts w:ascii="Arial" w:eastAsia="Times New Roman" w:hAnsi="Arial" w:cs="Arial"/>
+                <w:color w:val="000000"/>
+                <w:sz w:val="20"/>
+                <w:szCs w:val="20"/>
+              </w:rPr>
+              <w:t>0.438668</w:t>
+            </w:r>
+          </w:p>
+        </w:tc>
+        <w:tc>
+          <w:tcPr>
+            <w:tcW w:w="960" w:type="dxa"/>
+            <w:shd w:val="clear" w:color="auto" w:fill="auto"/>
+            <w:noWrap/>
+            <w:vAlign w:val="bottom"/>
+            <w:hideMark/>
+          </w:tcPr>
+          <w:p>
+            <w:pPr>
+              <w:spacing w:after="0" w:line="240" w:lineRule="auto"/>
+              <w:jc w:val="right"/>
+              <w:rPr>
+                <w:rFonts w:ascii="Arial" w:eastAsia="Times New Roman" w:hAnsi="Arial" w:cs="Arial"/>
+                <w:color w:val="000000"/>
+                <w:sz w:val="20"/>
+                <w:szCs w:val="20"/>
+              </w:rPr>
+            </w:pPr>
+            <w:r>
+              <w:rPr>
+                <w:rFonts w:ascii="Arial" w:eastAsia="Times New Roman" w:hAnsi="Arial" w:cs="Arial"/>
+                <w:color w:val="000000"/>
+                <w:sz w:val="20"/>
+                <w:szCs w:val="20"/>
+              </w:rPr>
+              <w:t>0.389703</w:t>
+            </w:r>
+          </w:p>
+        </w:tc>
+      </w:tr>
+      <w:tr>
+        <w:trPr>
+          <w:trHeight w:val="255"/>
+        </w:trPr>
+        <w:tc>
+          <w:tcPr>
+            <w:tcW w:w="2032" w:type="dxa"/>
+            <w:shd w:val="clear" w:color="auto" w:fill="auto"/>
+            <w:noWrap/>
+            <w:vAlign w:val="bottom"/>
+            <w:hideMark/>
+          </w:tcPr>
+          <w:p>
+            <w:pPr>
+              <w:spacing w:after="0" w:line="240" w:lineRule="auto"/>
+              <w:rPr>
+                <w:rFonts w:ascii="Arial" w:eastAsia="Times New Roman" w:hAnsi="Arial" w:cs="Arial"/>
+                <w:color w:val="000000"/>
+                <w:sz w:val="20"/>
+                <w:szCs w:val="20"/>
+              </w:rPr>
+            </w:pPr>
+            <w:r>
+              <w:rPr>
+                <w:rFonts w:ascii="Arial" w:eastAsia="Times New Roman" w:hAnsi="Arial" w:cs="Arial"/>
+                <w:color w:val="000000"/>
+                <w:sz w:val="20"/>
+                <w:szCs w:val="20"/>
+              </w:rPr>
+              <w:t>Share of new products</w:t>
+            </w:r>
+          </w:p>
+        </w:tc>
+        <w:tc>
+          <w:tcPr>
+            <w:tcW w:w="1009" w:type="dxa"/>
+            <w:shd w:val="clear" w:color="auto" w:fill="auto"/>
+            <w:noWrap/>
+            <w:vAlign w:val="bottom"/>
+            <w:hideMark/>
+          </w:tcPr>
+          <w:p>
+            <w:pPr>
+              <w:spacing w:after="0" w:line="240" w:lineRule="auto"/>
+              <w:jc w:val="right"/>
+              <w:rPr>
+                <w:rFonts w:ascii="Arial" w:eastAsia="Times New Roman" w:hAnsi="Arial" w:cs="Arial"/>
+                <w:color w:val="000000"/>
+                <w:sz w:val="20"/>
+                <w:szCs w:val="20"/>
+              </w:rPr>
+            </w:pPr>
+            <w:r>
+              <w:rPr>
+                <w:rFonts w:ascii="Arial" w:eastAsia="Times New Roman" w:hAnsi="Arial" w:cs="Arial"/>
+                <w:color w:val="000000"/>
+                <w:sz w:val="20"/>
+                <w:szCs w:val="20"/>
+              </w:rPr>
+              <w:t>0.475906</w:t>
+            </w:r>
+          </w:p>
+        </w:tc>
+        <w:tc>
+          <w:tcPr>
+            <w:tcW w:w="1053" w:type="dxa"/>
+            <w:shd w:val="clear" w:color="auto" w:fill="auto"/>
+            <w:noWrap/>
+            <w:vAlign w:val="bottom"/>
+            <w:hideMark/>
+          </w:tcPr>
+          <w:p>
+            <w:pPr>
+              <w:spacing w:after="0" w:line="240" w:lineRule="auto"/>
+              <w:jc w:val="right"/>
+              <w:rPr>
+                <w:rFonts w:ascii="Arial" w:eastAsia="Times New Roman" w:hAnsi="Arial" w:cs="Arial"/>
+                <w:color w:val="000000"/>
+                <w:sz w:val="20"/>
+                <w:szCs w:val="20"/>
+              </w:rPr>
+            </w:pPr>
+            <w:r>
+              <w:rPr>
+                <w:rFonts w:ascii="Arial" w:eastAsia="Times New Roman" w:hAnsi="Arial" w:cs="Arial"/>
+                <w:color w:val="000000"/>
+                <w:sz w:val="20"/>
+                <w:szCs w:val="20"/>
+              </w:rPr>
+              <w:t>0.434086</w:t>
+            </w:r>
+          </w:p>
+        </w:tc>
+        <w:tc>
+          <w:tcPr>
+            <w:tcW w:w="998" w:type="dxa"/>
+            <w:shd w:val="clear" w:color="auto" w:fill="auto"/>
+            <w:noWrap/>
+            <w:vAlign w:val="bottom"/>
+            <w:hideMark/>
+          </w:tcPr>
+          <w:p>
+            <w:pPr>
+              <w:spacing w:after="0" w:line="240" w:lineRule="auto"/>
+              <w:jc w:val="right"/>
+              <w:rPr>
+                <w:rFonts w:ascii="Arial" w:eastAsia="Times New Roman" w:hAnsi="Arial" w:cs="Arial"/>
+                <w:color w:val="000000"/>
+                <w:sz w:val="20"/>
+                <w:szCs w:val="20"/>
+              </w:rPr>
+            </w:pPr>
+            <w:r>
+              <w:rPr>
+                <w:rFonts w:ascii="Arial" w:eastAsia="Times New Roman" w:hAnsi="Arial" w:cs="Arial"/>
+                <w:color w:val="000000"/>
+                <w:sz w:val="20"/>
+                <w:szCs w:val="20"/>
+              </w:rPr>
+              <w:t>0.423374</w:t>
+            </w:r>
+          </w:p>
+        </w:tc>
+        <w:tc>
+          <w:tcPr>
+            <w:tcW w:w="960" w:type="dxa"/>
+            <w:shd w:val="clear" w:color="auto" w:fill="auto"/>
+            <w:noWrap/>
+            <w:vAlign w:val="bottom"/>
+            <w:hideMark/>
+          </w:tcPr>
+          <w:p>
+            <w:pPr>
+              <w:spacing w:after="0" w:line="240" w:lineRule="auto"/>
+              <w:jc w:val="right"/>
+              <w:rPr>
+                <w:rFonts w:ascii="Arial" w:eastAsia="Times New Roman" w:hAnsi="Arial" w:cs="Arial"/>
+                <w:color w:val="000000"/>
+                <w:sz w:val="20"/>
+                <w:szCs w:val="20"/>
+              </w:rPr>
+            </w:pPr>
+            <w:r>
+              <w:rPr>
+                <w:rFonts w:ascii="Arial" w:eastAsia="Times New Roman" w:hAnsi="Arial" w:cs="Arial"/>
+                <w:color w:val="000000"/>
+                <w:sz w:val="20"/>
+                <w:szCs w:val="20"/>
+              </w:rPr>
+              <w:t>0.390624</w:t>
+            </w:r>
+          </w:p>
+        </w:tc>
+      </w:tr>
+    </w:tbl>
+    <w:p/>
+    <w:p>
+      <w:r>
+        <w:t xml:space="preserve">The p-values for all of the parameters are almost equal to zero (with maximum value is </w:t>
+      </w:r>
+      <w:r>
+        <w:t>9.795415321090777e-07</w:t>
+      </w:r>
+      <w:r>
+        <w:t>), therefore we must reject the hypothesis, that our data have no correlation.</w:t>
+      </w:r>
+    </w:p>
+    <w:p>
+      <w:r>
+        <w:t>For the estimations of the differences we have the next tables:</w:t>
+      </w:r>
+    </w:p>
+    <w:p>
+      <w:r>
+        <w:t>t-stat for differences</w:t>
+      </w:r>
+    </w:p>
+    <w:tbl>
+      <w:tblPr>
+        <w:tblW w:w="6052" w:type="dxa"/>
+        <w:tblBorders>
+          <w:top w:val="single" w:sz="4" w:space="0" w:color="auto"/>
+          <w:left w:val="single" w:sz="4" w:space="0" w:color="auto"/>
+          <w:bottom w:val="single" w:sz="4" w:space="0" w:color="auto"/>
+          <w:right w:val="single" w:sz="4" w:space="0" w:color="auto"/>
+          <w:insideH w:val="single" w:sz="4" w:space="0" w:color="auto"/>
+          <w:insideV w:val="single" w:sz="4" w:space="0" w:color="auto"/>
+        </w:tblBorders>
+        <w:tblLook w:val="04A0" w:firstRow="1" w:lastRow="0" w:firstColumn="1" w:lastColumn="0" w:noHBand="0" w:noVBand="1"/>
+      </w:tblPr>
+      <w:tblGrid>
+        <w:gridCol w:w="2032"/>
+        <w:gridCol w:w="1195"/>
+        <w:gridCol w:w="1239"/>
+        <w:gridCol w:w="1184"/>
+        <w:gridCol w:w="995"/>
+      </w:tblGrid>
+      <w:tr>
+        <w:trPr>
+          <w:trHeight w:val="255"/>
+        </w:trPr>
+        <w:tc>
+          <w:tcPr>
+            <w:tcW w:w="2032" w:type="dxa"/>
+            <w:shd w:val="clear" w:color="auto" w:fill="auto"/>
+            <w:noWrap/>
+            <w:vAlign w:val="bottom"/>
+            <w:hideMark/>
+          </w:tcPr>
+          <w:p>
+            <w:pPr>
+              <w:spacing w:after="0" w:line="240" w:lineRule="auto"/>
+              <w:rPr>
+                <w:rFonts w:ascii="Times New Roman" w:eastAsia="Times New Roman" w:hAnsi="Times New Roman" w:cs="Times New Roman"/>
+                <w:sz w:val="24"/>
+                <w:szCs w:val="24"/>
+              </w:rPr>
+            </w:pPr>
+          </w:p>
+        </w:tc>
+        <w:tc>
+          <w:tcPr>
+            <w:tcW w:w="1009" w:type="dxa"/>
+            <w:shd w:val="clear" w:color="auto" w:fill="auto"/>
+            <w:noWrap/>
+            <w:vAlign w:val="bottom"/>
+            <w:hideMark/>
+          </w:tcPr>
+          <w:p>
+            <w:pPr>
+              <w:spacing w:after="0" w:line="240" w:lineRule="auto"/>
+              <w:rPr>
+                <w:rFonts w:ascii="Arial" w:eastAsia="Times New Roman" w:hAnsi="Arial" w:cs="Arial"/>
+                <w:color w:val="000000"/>
+                <w:sz w:val="20"/>
+                <w:szCs w:val="20"/>
+              </w:rPr>
+            </w:pPr>
+            <w:r>
+              <w:rPr>
+                <w:rFonts w:ascii="Arial" w:eastAsia="Times New Roman" w:hAnsi="Arial" w:cs="Arial"/>
+                <w:color w:val="000000"/>
+                <w:sz w:val="20"/>
+                <w:szCs w:val="20"/>
+              </w:rPr>
+              <w:t>Investment</w:t>
+            </w:r>
+          </w:p>
+        </w:tc>
+        <w:tc>
+          <w:tcPr>
+            <w:tcW w:w="1053" w:type="dxa"/>
+            <w:shd w:val="clear" w:color="auto" w:fill="auto"/>
+            <w:noWrap/>
+            <w:vAlign w:val="bottom"/>
+            <w:hideMark/>
+          </w:tcPr>
+          <w:p>
+            <w:pPr>
+              <w:spacing w:after="0" w:line="240" w:lineRule="auto"/>
+              <w:rPr>
+                <w:rFonts w:ascii="Arial" w:eastAsia="Times New Roman" w:hAnsi="Arial" w:cs="Arial"/>
+                <w:color w:val="000000"/>
+                <w:sz w:val="20"/>
+                <w:szCs w:val="20"/>
+              </w:rPr>
+            </w:pPr>
+            <w:proofErr w:type="spellStart"/>
+            <w:r>
+              <w:rPr>
+                <w:rFonts w:ascii="Arial" w:eastAsia="Times New Roman" w:hAnsi="Arial" w:cs="Arial"/>
+                <w:color w:val="000000"/>
+                <w:sz w:val="20"/>
+                <w:szCs w:val="20"/>
+              </w:rPr>
+              <w:t>Superirority</w:t>
+            </w:r>
+            <w:proofErr w:type="spellEnd"/>
+          </w:p>
+        </w:tc>
+        <w:tc>
+          <w:tcPr>
+            <w:tcW w:w="998" w:type="dxa"/>
+            <w:shd w:val="clear" w:color="auto" w:fill="auto"/>
+            <w:noWrap/>
+            <w:vAlign w:val="bottom"/>
+            <w:hideMark/>
+          </w:tcPr>
+          <w:p>
+            <w:pPr>
+              <w:spacing w:after="0" w:line="240" w:lineRule="auto"/>
+              <w:rPr>
+                <w:rFonts w:ascii="Arial" w:eastAsia="Times New Roman" w:hAnsi="Arial" w:cs="Arial"/>
+                <w:color w:val="000000"/>
+                <w:sz w:val="20"/>
+                <w:szCs w:val="20"/>
+              </w:rPr>
+            </w:pPr>
+            <w:r>
+              <w:rPr>
+                <w:rFonts w:ascii="Arial" w:eastAsia="Times New Roman" w:hAnsi="Arial" w:cs="Arial"/>
+                <w:color w:val="000000"/>
+                <w:sz w:val="20"/>
+                <w:szCs w:val="20"/>
+              </w:rPr>
+              <w:t>Reputation</w:t>
+            </w:r>
+          </w:p>
+        </w:tc>
+        <w:tc>
+          <w:tcPr>
+            <w:tcW w:w="960" w:type="dxa"/>
+            <w:shd w:val="clear" w:color="auto" w:fill="auto"/>
+            <w:noWrap/>
+            <w:vAlign w:val="bottom"/>
+            <w:hideMark/>
+          </w:tcPr>
+          <w:p>
+            <w:pPr>
+              <w:spacing w:after="0" w:line="240" w:lineRule="auto"/>
+              <w:rPr>
+                <w:rFonts w:ascii="Arial" w:eastAsia="Times New Roman" w:hAnsi="Arial" w:cs="Arial"/>
+                <w:color w:val="000000"/>
+                <w:sz w:val="20"/>
+                <w:szCs w:val="20"/>
+              </w:rPr>
+            </w:pPr>
+            <w:proofErr w:type="spellStart"/>
+            <w:r>
+              <w:rPr>
+                <w:rFonts w:ascii="Arial" w:eastAsia="Times New Roman" w:hAnsi="Arial" w:cs="Arial"/>
+                <w:color w:val="000000"/>
+                <w:sz w:val="20"/>
+                <w:szCs w:val="20"/>
+              </w:rPr>
+              <w:t>LowCost</w:t>
+            </w:r>
+            <w:proofErr w:type="spellEnd"/>
+          </w:p>
+        </w:tc>
+      </w:tr>
+      <w:tr>
+        <w:trPr>
+          <w:trHeight w:val="255"/>
+        </w:trPr>
+        <w:tc>
+          <w:tcPr>
+            <w:tcW w:w="2032" w:type="dxa"/>
+            <w:shd w:val="clear" w:color="auto" w:fill="auto"/>
+            <w:noWrap/>
+            <w:vAlign w:val="bottom"/>
+            <w:hideMark/>
+          </w:tcPr>
+          <w:p>
+            <w:pPr>
+              <w:spacing w:after="0" w:line="240" w:lineRule="auto"/>
+              <w:rPr>
+                <w:rFonts w:ascii="Arial" w:eastAsia="Times New Roman" w:hAnsi="Arial" w:cs="Arial"/>
+                <w:color w:val="000000"/>
+                <w:sz w:val="20"/>
+                <w:szCs w:val="20"/>
+              </w:rPr>
+            </w:pPr>
+            <w:r>
+              <w:rPr>
+                <w:rFonts w:ascii="Arial" w:eastAsia="Times New Roman" w:hAnsi="Arial" w:cs="Arial"/>
+                <w:color w:val="000000"/>
+                <w:sz w:val="20"/>
+                <w:szCs w:val="20"/>
+              </w:rPr>
+              <w:t>Research activity</w:t>
+            </w:r>
+          </w:p>
+        </w:tc>
+        <w:tc>
+          <w:tcPr>
+            <w:tcW w:w="1009" w:type="dxa"/>
+            <w:shd w:val="clear" w:color="auto" w:fill="auto"/>
+            <w:noWrap/>
+            <w:vAlign w:val="bottom"/>
+            <w:hideMark/>
+          </w:tcPr>
+          <w:p>
+            <w:pPr>
+              <w:spacing w:after="0" w:line="240" w:lineRule="auto"/>
+              <w:jc w:val="right"/>
+              <w:rPr>
+                <w:rFonts w:ascii="Arial" w:eastAsia="Times New Roman" w:hAnsi="Arial" w:cs="Arial"/>
+                <w:color w:val="000000"/>
+                <w:sz w:val="20"/>
+                <w:szCs w:val="20"/>
+              </w:rPr>
+            </w:pPr>
+            <w:r>
+              <w:rPr>
+                <w:rFonts w:ascii="Arial" w:eastAsia="Times New Roman" w:hAnsi="Arial" w:cs="Arial"/>
+                <w:color w:val="000000"/>
+                <w:sz w:val="20"/>
+                <w:szCs w:val="20"/>
+              </w:rPr>
+              <w:t>-5.49689</w:t>
+            </w:r>
+          </w:p>
+        </w:tc>
+        <w:tc>
+          <w:tcPr>
+            <w:tcW w:w="1053" w:type="dxa"/>
+            <w:shd w:val="clear" w:color="auto" w:fill="auto"/>
+            <w:noWrap/>
+            <w:vAlign w:val="bottom"/>
+            <w:hideMark/>
+          </w:tcPr>
+          <w:p>
+            <w:pPr>
+              <w:spacing w:after="0" w:line="240" w:lineRule="auto"/>
+              <w:jc w:val="right"/>
+              <w:rPr>
+                <w:rFonts w:ascii="Arial" w:eastAsia="Times New Roman" w:hAnsi="Arial" w:cs="Arial"/>
+                <w:color w:val="000000"/>
+                <w:sz w:val="20"/>
+                <w:szCs w:val="20"/>
+              </w:rPr>
+            </w:pPr>
+            <w:r>
+              <w:rPr>
+                <w:rFonts w:ascii="Arial" w:eastAsia="Times New Roman" w:hAnsi="Arial" w:cs="Arial"/>
+                <w:color w:val="000000"/>
+                <w:sz w:val="20"/>
+                <w:szCs w:val="20"/>
+              </w:rPr>
+              <w:t>-4.23674</w:t>
+            </w:r>
+          </w:p>
+        </w:tc>
+        <w:tc>
+          <w:tcPr>
+            <w:tcW w:w="998" w:type="dxa"/>
+            <w:shd w:val="clear" w:color="auto" w:fill="auto"/>
+            <w:noWrap/>
+            <w:vAlign w:val="bottom"/>
+            <w:hideMark/>
+          </w:tcPr>
+          <w:p>
+            <w:pPr>
+              <w:spacing w:after="0" w:line="240" w:lineRule="auto"/>
+              <w:jc w:val="right"/>
+              <w:rPr>
+                <w:rFonts w:ascii="Arial" w:eastAsia="Times New Roman" w:hAnsi="Arial" w:cs="Arial"/>
+                <w:color w:val="000000"/>
+                <w:sz w:val="20"/>
+                <w:szCs w:val="20"/>
+              </w:rPr>
+            </w:pPr>
+            <w:r>
+              <w:rPr>
+                <w:rFonts w:ascii="Arial" w:eastAsia="Times New Roman" w:hAnsi="Arial" w:cs="Arial"/>
+                <w:color w:val="000000"/>
+                <w:sz w:val="20"/>
+                <w:szCs w:val="20"/>
+              </w:rPr>
+              <w:t>-4.45247</w:t>
+            </w:r>
+          </w:p>
+        </w:tc>
+        <w:tc>
+          <w:tcPr>
+            <w:tcW w:w="960" w:type="dxa"/>
+            <w:shd w:val="clear" w:color="auto" w:fill="auto"/>
+            <w:noWrap/>
+            <w:vAlign w:val="bottom"/>
+            <w:hideMark/>
+          </w:tcPr>
+          <w:p>
+            <w:pPr>
+              <w:spacing w:after="0" w:line="240" w:lineRule="auto"/>
+              <w:jc w:val="right"/>
+              <w:rPr>
+                <w:rFonts w:ascii="Arial" w:eastAsia="Times New Roman" w:hAnsi="Arial" w:cs="Arial"/>
+                <w:color w:val="000000"/>
+                <w:sz w:val="20"/>
+                <w:szCs w:val="20"/>
+              </w:rPr>
+            </w:pPr>
+            <w:r>
+              <w:rPr>
+                <w:rFonts w:ascii="Arial" w:eastAsia="Times New Roman" w:hAnsi="Arial" w:cs="Arial"/>
+                <w:color w:val="000000"/>
+                <w:sz w:val="20"/>
+                <w:szCs w:val="20"/>
+              </w:rPr>
+              <w:t>-4.82057</w:t>
+            </w:r>
+          </w:p>
+        </w:tc>
+      </w:tr>
+      <w:tr>
+        <w:trPr>
+          <w:trHeight w:val="255"/>
+        </w:trPr>
+        <w:tc>
+          <w:tcPr>
+            <w:tcW w:w="2032" w:type="dxa"/>
+            <w:shd w:val="clear" w:color="auto" w:fill="auto"/>
+            <w:noWrap/>
+            <w:vAlign w:val="bottom"/>
+            <w:hideMark/>
+          </w:tcPr>
+          <w:p>
+            <w:pPr>
+              <w:spacing w:after="0" w:line="240" w:lineRule="auto"/>
+              <w:rPr>
+                <w:rFonts w:ascii="Arial" w:eastAsia="Times New Roman" w:hAnsi="Arial" w:cs="Arial"/>
+                <w:color w:val="000000"/>
+                <w:sz w:val="20"/>
+                <w:szCs w:val="20"/>
+              </w:rPr>
+            </w:pPr>
+            <w:r>
+              <w:rPr>
+                <w:rFonts w:ascii="Arial" w:eastAsia="Times New Roman" w:hAnsi="Arial" w:cs="Arial"/>
+                <w:color w:val="000000"/>
+                <w:sz w:val="20"/>
+                <w:szCs w:val="20"/>
+              </w:rPr>
+              <w:t>Product novelty</w:t>
+            </w:r>
+          </w:p>
+        </w:tc>
+        <w:tc>
+          <w:tcPr>
+            <w:tcW w:w="1009" w:type="dxa"/>
+            <w:shd w:val="clear" w:color="auto" w:fill="auto"/>
+            <w:noWrap/>
+            <w:vAlign w:val="bottom"/>
+            <w:hideMark/>
+          </w:tcPr>
+          <w:p>
+            <w:pPr>
+              <w:spacing w:after="0" w:line="240" w:lineRule="auto"/>
+              <w:jc w:val="right"/>
+              <w:rPr>
+                <w:rFonts w:ascii="Arial" w:eastAsia="Times New Roman" w:hAnsi="Arial" w:cs="Arial"/>
+                <w:color w:val="000000"/>
+                <w:sz w:val="20"/>
+                <w:szCs w:val="20"/>
+              </w:rPr>
+            </w:pPr>
+            <w:r>
+              <w:rPr>
+                <w:rFonts w:ascii="Arial" w:eastAsia="Times New Roman" w:hAnsi="Arial" w:cs="Arial"/>
+                <w:color w:val="000000"/>
+                <w:sz w:val="20"/>
+                <w:szCs w:val="20"/>
+              </w:rPr>
+              <w:t>-7.69839</w:t>
+            </w:r>
+          </w:p>
+        </w:tc>
+        <w:tc>
+          <w:tcPr>
+            <w:tcW w:w="1053" w:type="dxa"/>
+            <w:shd w:val="clear" w:color="auto" w:fill="auto"/>
+            <w:noWrap/>
+            <w:vAlign w:val="bottom"/>
+            <w:hideMark/>
+          </w:tcPr>
+          <w:p>
+            <w:pPr>
+              <w:spacing w:after="0" w:line="240" w:lineRule="auto"/>
+              <w:jc w:val="right"/>
+              <w:rPr>
+                <w:rFonts w:ascii="Arial" w:eastAsia="Times New Roman" w:hAnsi="Arial" w:cs="Arial"/>
+                <w:color w:val="000000"/>
+                <w:sz w:val="20"/>
+                <w:szCs w:val="20"/>
+              </w:rPr>
+            </w:pPr>
+            <w:r>
+              <w:rPr>
+                <w:rFonts w:ascii="Arial" w:eastAsia="Times New Roman" w:hAnsi="Arial" w:cs="Arial"/>
+                <w:color w:val="000000"/>
+                <w:sz w:val="20"/>
+                <w:szCs w:val="20"/>
+              </w:rPr>
+              <w:t>-6.63556</w:t>
+            </w:r>
+          </w:p>
+        </w:tc>
+        <w:tc>
+          <w:tcPr>
+            <w:tcW w:w="998" w:type="dxa"/>
+            <w:shd w:val="clear" w:color="auto" w:fill="auto"/>
+            <w:noWrap/>
+            <w:vAlign w:val="bottom"/>
+            <w:hideMark/>
+          </w:tcPr>
+          <w:p>
+            <w:pPr>
+              <w:spacing w:after="0" w:line="240" w:lineRule="auto"/>
+              <w:jc w:val="right"/>
+              <w:rPr>
+                <w:rFonts w:ascii="Arial" w:eastAsia="Times New Roman" w:hAnsi="Arial" w:cs="Arial"/>
+                <w:color w:val="000000"/>
+                <w:sz w:val="20"/>
+                <w:szCs w:val="20"/>
+              </w:rPr>
+            </w:pPr>
+            <w:r>
+              <w:rPr>
+                <w:rFonts w:ascii="Arial" w:eastAsia="Times New Roman" w:hAnsi="Arial" w:cs="Arial"/>
+                <w:color w:val="000000"/>
+                <w:sz w:val="20"/>
+                <w:szCs w:val="20"/>
+              </w:rPr>
+              <w:t>-6.7759</w:t>
+            </w:r>
+          </w:p>
+        </w:tc>
+        <w:tc>
+          <w:tcPr>
+            <w:tcW w:w="960" w:type="dxa"/>
+            <w:shd w:val="clear" w:color="auto" w:fill="auto"/>
+            <w:noWrap/>
+            <w:vAlign w:val="bottom"/>
+            <w:hideMark/>
+          </w:tcPr>
+          <w:p>
+            <w:pPr>
+              <w:spacing w:after="0" w:line="240" w:lineRule="auto"/>
+              <w:jc w:val="right"/>
+              <w:rPr>
+                <w:rFonts w:ascii="Arial" w:eastAsia="Times New Roman" w:hAnsi="Arial" w:cs="Arial"/>
+                <w:color w:val="000000"/>
+                <w:sz w:val="20"/>
+                <w:szCs w:val="20"/>
+              </w:rPr>
+            </w:pPr>
+            <w:r>
+              <w:rPr>
+                <w:rFonts w:ascii="Arial" w:eastAsia="Times New Roman" w:hAnsi="Arial" w:cs="Arial"/>
+                <w:color w:val="000000"/>
+                <w:sz w:val="20"/>
+                <w:szCs w:val="20"/>
+              </w:rPr>
+              <w:t>-7.08552</w:t>
+            </w:r>
+          </w:p>
+        </w:tc>
+      </w:tr>
+      <w:tr>
+        <w:trPr>
+          <w:trHeight w:val="255"/>
+        </w:trPr>
+        <w:tc>
+          <w:tcPr>
+            <w:tcW w:w="2032" w:type="dxa"/>
+            <w:shd w:val="clear" w:color="auto" w:fill="auto"/>
+            <w:noWrap/>
+            <w:vAlign w:val="bottom"/>
+            <w:hideMark/>
+          </w:tcPr>
+          <w:p>
+            <w:pPr>
+              <w:spacing w:after="0" w:line="240" w:lineRule="auto"/>
+              <w:rPr>
+                <w:rFonts w:ascii="Arial" w:eastAsia="Times New Roman" w:hAnsi="Arial" w:cs="Arial"/>
+                <w:color w:val="000000"/>
+                <w:sz w:val="20"/>
+                <w:szCs w:val="20"/>
+              </w:rPr>
+            </w:pPr>
+            <w:r>
+              <w:rPr>
+                <w:rFonts w:ascii="Arial" w:eastAsia="Times New Roman" w:hAnsi="Arial" w:cs="Arial"/>
+                <w:color w:val="000000"/>
+                <w:sz w:val="20"/>
+                <w:szCs w:val="20"/>
+              </w:rPr>
+              <w:t>Latest technologies</w:t>
+            </w:r>
+          </w:p>
+        </w:tc>
+        <w:tc>
+          <w:tcPr>
+            <w:tcW w:w="1009" w:type="dxa"/>
+            <w:shd w:val="clear" w:color="auto" w:fill="auto"/>
+            <w:noWrap/>
+            <w:vAlign w:val="bottom"/>
+            <w:hideMark/>
+          </w:tcPr>
+          <w:p>
+            <w:pPr>
+              <w:spacing w:after="0" w:line="240" w:lineRule="auto"/>
+              <w:jc w:val="right"/>
+              <w:rPr>
+                <w:rFonts w:ascii="Arial" w:eastAsia="Times New Roman" w:hAnsi="Arial" w:cs="Arial"/>
+                <w:color w:val="000000"/>
+                <w:sz w:val="20"/>
+                <w:szCs w:val="20"/>
+              </w:rPr>
+            </w:pPr>
+            <w:r>
+              <w:rPr>
+                <w:rFonts w:ascii="Arial" w:eastAsia="Times New Roman" w:hAnsi="Arial" w:cs="Arial"/>
+                <w:color w:val="000000"/>
+                <w:sz w:val="20"/>
+                <w:szCs w:val="20"/>
+              </w:rPr>
+              <w:t>-9.24315</w:t>
+            </w:r>
+          </w:p>
+        </w:tc>
+        <w:tc>
+          <w:tcPr>
+            <w:tcW w:w="1053" w:type="dxa"/>
+            <w:shd w:val="clear" w:color="auto" w:fill="auto"/>
+            <w:noWrap/>
+            <w:vAlign w:val="bottom"/>
+            <w:hideMark/>
+          </w:tcPr>
+          <w:p>
+            <w:pPr>
+              <w:spacing w:after="0" w:line="240" w:lineRule="auto"/>
+              <w:jc w:val="right"/>
+              <w:rPr>
+                <w:rFonts w:ascii="Arial" w:eastAsia="Times New Roman" w:hAnsi="Arial" w:cs="Arial"/>
+                <w:color w:val="000000"/>
+                <w:sz w:val="20"/>
+                <w:szCs w:val="20"/>
+              </w:rPr>
+            </w:pPr>
+            <w:r>
+              <w:rPr>
+                <w:rFonts w:ascii="Arial" w:eastAsia="Times New Roman" w:hAnsi="Arial" w:cs="Arial"/>
+                <w:color w:val="000000"/>
+                <w:sz w:val="20"/>
+                <w:szCs w:val="20"/>
+              </w:rPr>
+              <w:t>-8.25507</w:t>
+            </w:r>
+          </w:p>
+        </w:tc>
+        <w:tc>
+          <w:tcPr>
+            <w:tcW w:w="998" w:type="dxa"/>
+            <w:shd w:val="clear" w:color="auto" w:fill="auto"/>
+            <w:noWrap/>
+            <w:vAlign w:val="bottom"/>
+            <w:hideMark/>
+          </w:tcPr>
+          <w:p>
+            <w:pPr>
+              <w:spacing w:after="0" w:line="240" w:lineRule="auto"/>
+              <w:jc w:val="right"/>
+              <w:rPr>
+                <w:rFonts w:ascii="Arial" w:eastAsia="Times New Roman" w:hAnsi="Arial" w:cs="Arial"/>
+                <w:color w:val="000000"/>
+                <w:sz w:val="20"/>
+                <w:szCs w:val="20"/>
+              </w:rPr>
+            </w:pPr>
+            <w:r>
+              <w:rPr>
+                <w:rFonts w:ascii="Arial" w:eastAsia="Times New Roman" w:hAnsi="Arial" w:cs="Arial"/>
+                <w:color w:val="000000"/>
+                <w:sz w:val="20"/>
+                <w:szCs w:val="20"/>
+              </w:rPr>
+              <w:t>-7.99443</w:t>
+            </w:r>
+          </w:p>
+        </w:tc>
+        <w:tc>
+          <w:tcPr>
+            <w:tcW w:w="960" w:type="dxa"/>
+            <w:shd w:val="clear" w:color="auto" w:fill="auto"/>
+            <w:noWrap/>
+            <w:vAlign w:val="bottom"/>
+            <w:hideMark/>
+          </w:tcPr>
+          <w:p>
+            <w:pPr>
+              <w:spacing w:after="0" w:line="240" w:lineRule="auto"/>
+              <w:jc w:val="right"/>
+              <w:rPr>
+                <w:rFonts w:ascii="Arial" w:eastAsia="Times New Roman" w:hAnsi="Arial" w:cs="Arial"/>
+                <w:color w:val="000000"/>
+                <w:sz w:val="20"/>
+                <w:szCs w:val="20"/>
+              </w:rPr>
+            </w:pPr>
+            <w:r>
+              <w:rPr>
+                <w:rFonts w:ascii="Arial" w:eastAsia="Times New Roman" w:hAnsi="Arial" w:cs="Arial"/>
+                <w:color w:val="000000"/>
+                <w:sz w:val="20"/>
+                <w:szCs w:val="20"/>
+              </w:rPr>
+              <w:t>-8.45429</w:t>
+            </w:r>
+          </w:p>
+        </w:tc>
+      </w:tr>
+      <w:tr>
+        <w:trPr>
+          <w:trHeight w:val="255"/>
+        </w:trPr>
+        <w:tc>
+          <w:tcPr>
+            <w:tcW w:w="2032" w:type="dxa"/>
+            <w:shd w:val="clear" w:color="auto" w:fill="auto"/>
+            <w:noWrap/>
+            <w:vAlign w:val="bottom"/>
+            <w:hideMark/>
+          </w:tcPr>
+          <w:p>
+            <w:pPr>
+              <w:spacing w:after="0" w:line="240" w:lineRule="auto"/>
+              <w:rPr>
+                <w:rFonts w:ascii="Arial" w:eastAsia="Times New Roman" w:hAnsi="Arial" w:cs="Arial"/>
+                <w:color w:val="000000"/>
+                <w:sz w:val="20"/>
+                <w:szCs w:val="20"/>
+              </w:rPr>
+            </w:pPr>
+            <w:r>
+              <w:rPr>
+                <w:rFonts w:ascii="Arial" w:eastAsia="Times New Roman" w:hAnsi="Arial" w:cs="Arial"/>
+                <w:color w:val="000000"/>
+                <w:sz w:val="20"/>
+                <w:szCs w:val="20"/>
+              </w:rPr>
+              <w:t>Speed of development</w:t>
+            </w:r>
+          </w:p>
+        </w:tc>
+        <w:tc>
+          <w:tcPr>
+            <w:tcW w:w="1009" w:type="dxa"/>
+            <w:shd w:val="clear" w:color="auto" w:fill="auto"/>
+            <w:noWrap/>
+            <w:vAlign w:val="bottom"/>
+            <w:hideMark/>
+          </w:tcPr>
+          <w:p>
+            <w:pPr>
+              <w:spacing w:after="0" w:line="240" w:lineRule="auto"/>
+              <w:jc w:val="right"/>
+              <w:rPr>
+                <w:rFonts w:ascii="Arial" w:eastAsia="Times New Roman" w:hAnsi="Arial" w:cs="Arial"/>
+                <w:color w:val="000000"/>
+                <w:sz w:val="20"/>
+                <w:szCs w:val="20"/>
+              </w:rPr>
+            </w:pPr>
+            <w:r>
+              <w:rPr>
+                <w:rFonts w:ascii="Arial" w:eastAsia="Times New Roman" w:hAnsi="Arial" w:cs="Arial"/>
+                <w:color w:val="000000"/>
+                <w:sz w:val="20"/>
+                <w:szCs w:val="20"/>
+              </w:rPr>
+              <w:t>-6.67825</w:t>
+            </w:r>
+          </w:p>
+        </w:tc>
+        <w:tc>
+          <w:tcPr>
+            <w:tcW w:w="1053" w:type="dxa"/>
+            <w:shd w:val="clear" w:color="auto" w:fill="auto"/>
+            <w:noWrap/>
+            <w:vAlign w:val="bottom"/>
+            <w:hideMark/>
+          </w:tcPr>
+          <w:p>
+            <w:pPr>
+              <w:spacing w:after="0" w:line="240" w:lineRule="auto"/>
+              <w:jc w:val="right"/>
+              <w:rPr>
+                <w:rFonts w:ascii="Arial" w:eastAsia="Times New Roman" w:hAnsi="Arial" w:cs="Arial"/>
+                <w:color w:val="000000"/>
+                <w:sz w:val="20"/>
+                <w:szCs w:val="20"/>
+              </w:rPr>
+            </w:pPr>
+            <w:r>
+              <w:rPr>
+                <w:rFonts w:ascii="Arial" w:eastAsia="Times New Roman" w:hAnsi="Arial" w:cs="Arial"/>
+                <w:color w:val="000000"/>
+                <w:sz w:val="20"/>
+                <w:szCs w:val="20"/>
+              </w:rPr>
+              <w:t>-5.70406</w:t>
+            </w:r>
+          </w:p>
+        </w:tc>
+        <w:tc>
+          <w:tcPr>
+            <w:tcW w:w="998" w:type="dxa"/>
+            <w:shd w:val="clear" w:color="auto" w:fill="auto"/>
+            <w:noWrap/>
+            <w:vAlign w:val="bottom"/>
+            <w:hideMark/>
+          </w:tcPr>
+          <w:p>
+            <w:pPr>
+              <w:spacing w:after="0" w:line="240" w:lineRule="auto"/>
+              <w:jc w:val="right"/>
+              <w:rPr>
+                <w:rFonts w:ascii="Arial" w:eastAsia="Times New Roman" w:hAnsi="Arial" w:cs="Arial"/>
+                <w:color w:val="000000"/>
+                <w:sz w:val="20"/>
+                <w:szCs w:val="20"/>
+              </w:rPr>
+            </w:pPr>
+            <w:r>
+              <w:rPr>
+                <w:rFonts w:ascii="Arial" w:eastAsia="Times New Roman" w:hAnsi="Arial" w:cs="Arial"/>
+                <w:color w:val="000000"/>
+                <w:sz w:val="20"/>
+                <w:szCs w:val="20"/>
+              </w:rPr>
+              <w:t>-5.78952</w:t>
+            </w:r>
+          </w:p>
+        </w:tc>
+        <w:tc>
+          <w:tcPr>
+            <w:tcW w:w="960" w:type="dxa"/>
+            <w:shd w:val="clear" w:color="auto" w:fill="auto"/>
+            <w:noWrap/>
+            <w:vAlign w:val="bottom"/>
+            <w:hideMark/>
+          </w:tcPr>
+          <w:p>
+            <w:pPr>
+              <w:spacing w:after="0" w:line="240" w:lineRule="auto"/>
+              <w:jc w:val="right"/>
+              <w:rPr>
+                <w:rFonts w:ascii="Arial" w:eastAsia="Times New Roman" w:hAnsi="Arial" w:cs="Arial"/>
+                <w:color w:val="000000"/>
+                <w:sz w:val="20"/>
+                <w:szCs w:val="20"/>
+              </w:rPr>
+            </w:pPr>
+            <w:r>
+              <w:rPr>
+                <w:rFonts w:ascii="Arial" w:eastAsia="Times New Roman" w:hAnsi="Arial" w:cs="Arial"/>
+                <w:color w:val="000000"/>
+                <w:sz w:val="20"/>
+                <w:szCs w:val="20"/>
+              </w:rPr>
+              <w:t>-6.18992</w:t>
+            </w:r>
+          </w:p>
+        </w:tc>
+      </w:tr>
+      <w:tr>
+        <w:trPr>
+          <w:trHeight w:val="255"/>
+        </w:trPr>
+        <w:tc>
+          <w:tcPr>
+            <w:tcW w:w="2032" w:type="dxa"/>
+            <w:shd w:val="clear" w:color="auto" w:fill="auto"/>
+            <w:noWrap/>
+            <w:vAlign w:val="bottom"/>
+            <w:hideMark/>
+          </w:tcPr>
+          <w:p>
+            <w:pPr>
+              <w:spacing w:after="0" w:line="240" w:lineRule="auto"/>
+              <w:rPr>
+                <w:rFonts w:ascii="Arial" w:eastAsia="Times New Roman" w:hAnsi="Arial" w:cs="Arial"/>
+                <w:color w:val="000000"/>
+                <w:sz w:val="20"/>
+                <w:szCs w:val="20"/>
+              </w:rPr>
+            </w:pPr>
+            <w:r>
+              <w:rPr>
+                <w:rFonts w:ascii="Arial" w:eastAsia="Times New Roman" w:hAnsi="Arial" w:cs="Arial"/>
+                <w:color w:val="000000"/>
+                <w:sz w:val="20"/>
+                <w:szCs w:val="20"/>
+              </w:rPr>
+              <w:t>Share of new products</w:t>
+            </w:r>
+          </w:p>
+        </w:tc>
+        <w:tc>
+          <w:tcPr>
+            <w:tcW w:w="1009" w:type="dxa"/>
+            <w:shd w:val="clear" w:color="auto" w:fill="auto"/>
+            <w:noWrap/>
+            <w:vAlign w:val="bottom"/>
+            <w:hideMark/>
+          </w:tcPr>
+          <w:p>
+            <w:pPr>
+              <w:spacing w:after="0" w:line="240" w:lineRule="auto"/>
+              <w:jc w:val="right"/>
+              <w:rPr>
+                <w:rFonts w:ascii="Arial" w:eastAsia="Times New Roman" w:hAnsi="Arial" w:cs="Arial"/>
+                <w:color w:val="000000"/>
+                <w:sz w:val="20"/>
+                <w:szCs w:val="20"/>
+              </w:rPr>
+            </w:pPr>
+            <w:r>
+              <w:rPr>
+                <w:rFonts w:ascii="Arial" w:eastAsia="Times New Roman" w:hAnsi="Arial" w:cs="Arial"/>
+                <w:color w:val="000000"/>
+                <w:sz w:val="20"/>
+                <w:szCs w:val="20"/>
+              </w:rPr>
+              <w:t>-7.09049</w:t>
+            </w:r>
+          </w:p>
+        </w:tc>
+        <w:tc>
+          <w:tcPr>
+            <w:tcW w:w="1053" w:type="dxa"/>
+            <w:shd w:val="clear" w:color="auto" w:fill="auto"/>
+            <w:noWrap/>
+            <w:vAlign w:val="bottom"/>
+            <w:hideMark/>
+          </w:tcPr>
+          <w:p>
+            <w:pPr>
+              <w:spacing w:after="0" w:line="240" w:lineRule="auto"/>
+              <w:jc w:val="right"/>
+              <w:rPr>
+                <w:rFonts w:ascii="Arial" w:eastAsia="Times New Roman" w:hAnsi="Arial" w:cs="Arial"/>
+                <w:color w:val="000000"/>
+                <w:sz w:val="20"/>
+                <w:szCs w:val="20"/>
+              </w:rPr>
+            </w:pPr>
+            <w:r>
+              <w:rPr>
+                <w:rFonts w:ascii="Arial" w:eastAsia="Times New Roman" w:hAnsi="Arial" w:cs="Arial"/>
+                <w:color w:val="000000"/>
+                <w:sz w:val="20"/>
+                <w:szCs w:val="20"/>
+              </w:rPr>
+              <w:t>-6.04877</w:t>
+            </w:r>
+          </w:p>
+        </w:tc>
+        <w:tc>
+          <w:tcPr>
+            <w:tcW w:w="998" w:type="dxa"/>
+            <w:shd w:val="clear" w:color="auto" w:fill="auto"/>
+            <w:noWrap/>
+            <w:vAlign w:val="bottom"/>
+            <w:hideMark/>
+          </w:tcPr>
+          <w:p>
+            <w:pPr>
+              <w:spacing w:after="0" w:line="240" w:lineRule="auto"/>
+              <w:jc w:val="right"/>
+              <w:rPr>
+                <w:rFonts w:ascii="Arial" w:eastAsia="Times New Roman" w:hAnsi="Arial" w:cs="Arial"/>
+                <w:color w:val="000000"/>
+                <w:sz w:val="20"/>
+                <w:szCs w:val="20"/>
+              </w:rPr>
+            </w:pPr>
+            <w:r>
+              <w:rPr>
+                <w:rFonts w:ascii="Arial" w:eastAsia="Times New Roman" w:hAnsi="Arial" w:cs="Arial"/>
+                <w:color w:val="000000"/>
+                <w:sz w:val="20"/>
+                <w:szCs w:val="20"/>
+              </w:rPr>
+              <w:t>-6.10982</w:t>
+            </w:r>
+          </w:p>
+        </w:tc>
+        <w:tc>
+          <w:tcPr>
+            <w:tcW w:w="960" w:type="dxa"/>
+            <w:shd w:val="clear" w:color="auto" w:fill="auto"/>
+            <w:noWrap/>
+            <w:vAlign w:val="bottom"/>
+            <w:hideMark/>
+          </w:tcPr>
+          <w:p>
+            <w:pPr>
+              <w:spacing w:after="0" w:line="240" w:lineRule="auto"/>
+              <w:jc w:val="right"/>
+              <w:rPr>
+                <w:rFonts w:ascii="Arial" w:eastAsia="Times New Roman" w:hAnsi="Arial" w:cs="Arial"/>
+                <w:color w:val="000000"/>
+                <w:sz w:val="20"/>
+                <w:szCs w:val="20"/>
+              </w:rPr>
+            </w:pPr>
+            <w:r>
+              <w:rPr>
+                <w:rFonts w:ascii="Arial" w:eastAsia="Times New Roman" w:hAnsi="Arial" w:cs="Arial"/>
+                <w:color w:val="000000"/>
+                <w:sz w:val="20"/>
+                <w:szCs w:val="20"/>
+              </w:rPr>
+              <w:t>-6.57799</w:t>
+            </w:r>
+          </w:p>
+        </w:tc>
+      </w:tr>
+    </w:tbl>
+    <w:p>
+      <w:pPr>
+        <w:tabs>
+          <w:tab w:val="left" w:pos="6345"/>
+        </w:tabs>
+      </w:pPr>
+      <w:r>
+        <w:tab/>
+      </w:r>
+    </w:p>
+    <w:p>
+      <w:r>
+        <w:t xml:space="preserve">p-values for t-stats </w:t>
+      </w:r>
+      <w:r>
+        <w:t xml:space="preserve">are close to zero with maximum value </w:t>
+      </w:r>
+      <w:r>
+        <w:t>0.0000398435530451423</w:t>
+      </w:r>
     </w:p>
     <w:p/>
     <w:p>
@@ -5947,6 +7876,1659 @@
           <w:shd w:val="clear" w:color="auto" w:fill="E9E9E9"/>
         </w:rPr>
       </w:pPr>
+    </w:p>
+    <w:p>
+      <w:r>
+        <w:lastRenderedPageBreak/>
+        <w:t>For H</w:t>
+      </w:r>
+      <w:r>
+        <w:t>3</w:t>
+      </w:r>
+      <w:r>
+        <w:t xml:space="preserve">, we have  </w:t>
+      </w:r>
+    </w:p>
+    <w:p>
+      <w:r>
+        <w:t>Pearson correlation coefficients</w:t>
+      </w:r>
+    </w:p>
+    <w:tbl>
+      <w:tblPr>
+        <w:tblW w:w="6452" w:type="dxa"/>
+        <w:tblBorders>
+          <w:top w:val="single" w:sz="4" w:space="0" w:color="auto"/>
+          <w:left w:val="single" w:sz="4" w:space="0" w:color="auto"/>
+          <w:bottom w:val="single" w:sz="4" w:space="0" w:color="auto"/>
+          <w:right w:val="single" w:sz="4" w:space="0" w:color="auto"/>
+          <w:insideH w:val="single" w:sz="4" w:space="0" w:color="auto"/>
+          <w:insideV w:val="single" w:sz="4" w:space="0" w:color="auto"/>
+        </w:tblBorders>
+        <w:tblLook w:val="04A0" w:firstRow="1" w:lastRow="0" w:firstColumn="1" w:lastColumn="0" w:noHBand="0" w:noVBand="1"/>
+      </w:tblPr>
+      <w:tblGrid>
+        <w:gridCol w:w="2432"/>
+        <w:gridCol w:w="1195"/>
+        <w:gridCol w:w="1239"/>
+        <w:gridCol w:w="1184"/>
+        <w:gridCol w:w="1051"/>
+      </w:tblGrid>
+      <w:tr>
+        <w:trPr>
+          <w:trHeight w:val="255"/>
+        </w:trPr>
+        <w:tc>
+          <w:tcPr>
+            <w:tcW w:w="2432" w:type="dxa"/>
+            <w:shd w:val="clear" w:color="auto" w:fill="auto"/>
+            <w:noWrap/>
+            <w:vAlign w:val="bottom"/>
+            <w:hideMark/>
+          </w:tcPr>
+          <w:p>
+            <w:pPr>
+              <w:spacing w:after="0" w:line="240" w:lineRule="auto"/>
+              <w:rPr>
+                <w:rFonts w:ascii="Times New Roman" w:eastAsia="Times New Roman" w:hAnsi="Times New Roman" w:cs="Times New Roman"/>
+                <w:sz w:val="24"/>
+                <w:szCs w:val="24"/>
+              </w:rPr>
+            </w:pPr>
+          </w:p>
+        </w:tc>
+        <w:tc>
+          <w:tcPr>
+            <w:tcW w:w="1009" w:type="dxa"/>
+            <w:shd w:val="clear" w:color="auto" w:fill="auto"/>
+            <w:noWrap/>
+            <w:vAlign w:val="bottom"/>
+            <w:hideMark/>
+          </w:tcPr>
+          <w:p>
+            <w:pPr>
+              <w:spacing w:after="0" w:line="240" w:lineRule="auto"/>
+              <w:rPr>
+                <w:rFonts w:ascii="Arial" w:eastAsia="Times New Roman" w:hAnsi="Arial" w:cs="Arial"/>
+                <w:color w:val="000000"/>
+                <w:sz w:val="20"/>
+                <w:szCs w:val="20"/>
+              </w:rPr>
+            </w:pPr>
+            <w:r>
+              <w:rPr>
+                <w:rFonts w:ascii="Arial" w:eastAsia="Times New Roman" w:hAnsi="Arial" w:cs="Arial"/>
+                <w:color w:val="000000"/>
+                <w:sz w:val="20"/>
+                <w:szCs w:val="20"/>
+              </w:rPr>
+              <w:t>Investment</w:t>
+            </w:r>
+          </w:p>
+        </w:tc>
+        <w:tc>
+          <w:tcPr>
+            <w:tcW w:w="1053" w:type="dxa"/>
+            <w:shd w:val="clear" w:color="auto" w:fill="auto"/>
+            <w:noWrap/>
+            <w:vAlign w:val="bottom"/>
+            <w:hideMark/>
+          </w:tcPr>
+          <w:p>
+            <w:pPr>
+              <w:spacing w:after="0" w:line="240" w:lineRule="auto"/>
+              <w:rPr>
+                <w:rFonts w:ascii="Arial" w:eastAsia="Times New Roman" w:hAnsi="Arial" w:cs="Arial"/>
+                <w:color w:val="000000"/>
+                <w:sz w:val="20"/>
+                <w:szCs w:val="20"/>
+              </w:rPr>
+            </w:pPr>
+            <w:proofErr w:type="spellStart"/>
+            <w:r>
+              <w:rPr>
+                <w:rFonts w:ascii="Arial" w:eastAsia="Times New Roman" w:hAnsi="Arial" w:cs="Arial"/>
+                <w:color w:val="000000"/>
+                <w:sz w:val="20"/>
+                <w:szCs w:val="20"/>
+              </w:rPr>
+              <w:t>Superirority</w:t>
+            </w:r>
+            <w:proofErr w:type="spellEnd"/>
+          </w:p>
+        </w:tc>
+        <w:tc>
+          <w:tcPr>
+            <w:tcW w:w="998" w:type="dxa"/>
+            <w:shd w:val="clear" w:color="auto" w:fill="auto"/>
+            <w:noWrap/>
+            <w:vAlign w:val="bottom"/>
+            <w:hideMark/>
+          </w:tcPr>
+          <w:p>
+            <w:pPr>
+              <w:spacing w:after="0" w:line="240" w:lineRule="auto"/>
+              <w:rPr>
+                <w:rFonts w:ascii="Arial" w:eastAsia="Times New Roman" w:hAnsi="Arial" w:cs="Arial"/>
+                <w:color w:val="000000"/>
+                <w:sz w:val="20"/>
+                <w:szCs w:val="20"/>
+              </w:rPr>
+            </w:pPr>
+            <w:r>
+              <w:rPr>
+                <w:rFonts w:ascii="Arial" w:eastAsia="Times New Roman" w:hAnsi="Arial" w:cs="Arial"/>
+                <w:color w:val="000000"/>
+                <w:sz w:val="20"/>
+                <w:szCs w:val="20"/>
+              </w:rPr>
+              <w:t>Reputation</w:t>
+            </w:r>
+          </w:p>
+        </w:tc>
+        <w:tc>
+          <w:tcPr>
+            <w:tcW w:w="960" w:type="dxa"/>
+            <w:shd w:val="clear" w:color="auto" w:fill="auto"/>
+            <w:noWrap/>
+            <w:vAlign w:val="bottom"/>
+            <w:hideMark/>
+          </w:tcPr>
+          <w:p>
+            <w:pPr>
+              <w:spacing w:after="0" w:line="240" w:lineRule="auto"/>
+              <w:rPr>
+                <w:rFonts w:ascii="Arial" w:eastAsia="Times New Roman" w:hAnsi="Arial" w:cs="Arial"/>
+                <w:color w:val="000000"/>
+                <w:sz w:val="20"/>
+                <w:szCs w:val="20"/>
+              </w:rPr>
+            </w:pPr>
+            <w:proofErr w:type="spellStart"/>
+            <w:r>
+              <w:rPr>
+                <w:rFonts w:ascii="Arial" w:eastAsia="Times New Roman" w:hAnsi="Arial" w:cs="Arial"/>
+                <w:color w:val="000000"/>
+                <w:sz w:val="20"/>
+                <w:szCs w:val="20"/>
+              </w:rPr>
+              <w:t>LowCost</w:t>
+            </w:r>
+            <w:proofErr w:type="spellEnd"/>
+          </w:p>
+        </w:tc>
+      </w:tr>
+      <w:tr>
+        <w:trPr>
+          <w:trHeight w:val="255"/>
+        </w:trPr>
+        <w:tc>
+          <w:tcPr>
+            <w:tcW w:w="2432" w:type="dxa"/>
+            <w:shd w:val="clear" w:color="auto" w:fill="auto"/>
+            <w:noWrap/>
+            <w:vAlign w:val="bottom"/>
+            <w:hideMark/>
+          </w:tcPr>
+          <w:p>
+            <w:pPr>
+              <w:spacing w:after="0" w:line="240" w:lineRule="auto"/>
+              <w:rPr>
+                <w:rFonts w:ascii="Arial" w:eastAsia="Times New Roman" w:hAnsi="Arial" w:cs="Arial"/>
+                <w:color w:val="000000"/>
+                <w:sz w:val="20"/>
+                <w:szCs w:val="20"/>
+              </w:rPr>
+            </w:pPr>
+            <w:r>
+              <w:rPr>
+                <w:rFonts w:ascii="Arial" w:eastAsia="Times New Roman" w:hAnsi="Arial" w:cs="Arial"/>
+                <w:color w:val="000000"/>
+                <w:sz w:val="20"/>
+                <w:szCs w:val="20"/>
+              </w:rPr>
+              <w:t>Using latest technologies</w:t>
+            </w:r>
+          </w:p>
+        </w:tc>
+        <w:tc>
+          <w:tcPr>
+            <w:tcW w:w="1009" w:type="dxa"/>
+            <w:shd w:val="clear" w:color="auto" w:fill="auto"/>
+            <w:noWrap/>
+            <w:vAlign w:val="bottom"/>
+            <w:hideMark/>
+          </w:tcPr>
+          <w:p>
+            <w:pPr>
+              <w:spacing w:after="0" w:line="240" w:lineRule="auto"/>
+              <w:jc w:val="right"/>
+              <w:rPr>
+                <w:rFonts w:ascii="Arial" w:eastAsia="Times New Roman" w:hAnsi="Arial" w:cs="Arial"/>
+                <w:color w:val="000000"/>
+                <w:sz w:val="20"/>
+                <w:szCs w:val="20"/>
+              </w:rPr>
+            </w:pPr>
+            <w:r>
+              <w:rPr>
+                <w:rFonts w:ascii="Arial" w:eastAsia="Times New Roman" w:hAnsi="Arial" w:cs="Arial"/>
+                <w:color w:val="000000"/>
+                <w:sz w:val="20"/>
+                <w:szCs w:val="20"/>
+              </w:rPr>
+              <w:t>0.486759</w:t>
+            </w:r>
+          </w:p>
+        </w:tc>
+        <w:tc>
+          <w:tcPr>
+            <w:tcW w:w="1053" w:type="dxa"/>
+            <w:shd w:val="clear" w:color="auto" w:fill="auto"/>
+            <w:noWrap/>
+            <w:vAlign w:val="bottom"/>
+            <w:hideMark/>
+          </w:tcPr>
+          <w:p>
+            <w:pPr>
+              <w:spacing w:after="0" w:line="240" w:lineRule="auto"/>
+              <w:jc w:val="right"/>
+              <w:rPr>
+                <w:rFonts w:ascii="Arial" w:eastAsia="Times New Roman" w:hAnsi="Arial" w:cs="Arial"/>
+                <w:color w:val="000000"/>
+                <w:sz w:val="20"/>
+                <w:szCs w:val="20"/>
+              </w:rPr>
+            </w:pPr>
+            <w:r>
+              <w:rPr>
+                <w:rFonts w:ascii="Arial" w:eastAsia="Times New Roman" w:hAnsi="Arial" w:cs="Arial"/>
+                <w:color w:val="000000"/>
+                <w:sz w:val="20"/>
+                <w:szCs w:val="20"/>
+              </w:rPr>
+              <w:t>0.458815</w:t>
+            </w:r>
+          </w:p>
+        </w:tc>
+        <w:tc>
+          <w:tcPr>
+            <w:tcW w:w="998" w:type="dxa"/>
+            <w:shd w:val="clear" w:color="auto" w:fill="auto"/>
+            <w:noWrap/>
+            <w:vAlign w:val="bottom"/>
+            <w:hideMark/>
+          </w:tcPr>
+          <w:p>
+            <w:pPr>
+              <w:spacing w:after="0" w:line="240" w:lineRule="auto"/>
+              <w:jc w:val="right"/>
+              <w:rPr>
+                <w:rFonts w:ascii="Arial" w:eastAsia="Times New Roman" w:hAnsi="Arial" w:cs="Arial"/>
+                <w:color w:val="000000"/>
+                <w:sz w:val="20"/>
+                <w:szCs w:val="20"/>
+              </w:rPr>
+            </w:pPr>
+            <w:r>
+              <w:rPr>
+                <w:rFonts w:ascii="Arial" w:eastAsia="Times New Roman" w:hAnsi="Arial" w:cs="Arial"/>
+                <w:color w:val="000000"/>
+                <w:sz w:val="20"/>
+                <w:szCs w:val="20"/>
+              </w:rPr>
+              <w:t>0.462047</w:t>
+            </w:r>
+          </w:p>
+        </w:tc>
+        <w:tc>
+          <w:tcPr>
+            <w:tcW w:w="960" w:type="dxa"/>
+            <w:shd w:val="clear" w:color="auto" w:fill="auto"/>
+            <w:noWrap/>
+            <w:vAlign w:val="bottom"/>
+            <w:hideMark/>
+          </w:tcPr>
+          <w:p>
+            <w:pPr>
+              <w:spacing w:after="0" w:line="240" w:lineRule="auto"/>
+              <w:jc w:val="right"/>
+              <w:rPr>
+                <w:rFonts w:ascii="Arial" w:eastAsia="Times New Roman" w:hAnsi="Arial" w:cs="Arial"/>
+                <w:color w:val="000000"/>
+                <w:sz w:val="20"/>
+                <w:szCs w:val="20"/>
+              </w:rPr>
+            </w:pPr>
+            <w:r>
+              <w:rPr>
+                <w:rFonts w:ascii="Arial" w:eastAsia="Times New Roman" w:hAnsi="Arial" w:cs="Arial"/>
+                <w:color w:val="000000"/>
+                <w:sz w:val="20"/>
+                <w:szCs w:val="20"/>
+              </w:rPr>
+              <w:t>0.491229</w:t>
+            </w:r>
+          </w:p>
+        </w:tc>
+      </w:tr>
+      <w:tr>
+        <w:trPr>
+          <w:trHeight w:val="255"/>
+        </w:trPr>
+        <w:tc>
+          <w:tcPr>
+            <w:tcW w:w="2432" w:type="dxa"/>
+            <w:shd w:val="clear" w:color="auto" w:fill="auto"/>
+            <w:noWrap/>
+            <w:vAlign w:val="bottom"/>
+            <w:hideMark/>
+          </w:tcPr>
+          <w:p>
+            <w:pPr>
+              <w:spacing w:after="0" w:line="240" w:lineRule="auto"/>
+              <w:rPr>
+                <w:rFonts w:ascii="Arial" w:eastAsia="Times New Roman" w:hAnsi="Arial" w:cs="Arial"/>
+                <w:color w:val="000000"/>
+                <w:sz w:val="20"/>
+                <w:szCs w:val="20"/>
+              </w:rPr>
+            </w:pPr>
+            <w:r>
+              <w:rPr>
+                <w:rFonts w:ascii="Arial" w:eastAsia="Times New Roman" w:hAnsi="Arial" w:cs="Arial"/>
+                <w:color w:val="000000"/>
+                <w:sz w:val="20"/>
+                <w:szCs w:val="20"/>
+              </w:rPr>
+              <w:t>Anticipation of the potential</w:t>
+            </w:r>
+          </w:p>
+        </w:tc>
+        <w:tc>
+          <w:tcPr>
+            <w:tcW w:w="1009" w:type="dxa"/>
+            <w:shd w:val="clear" w:color="auto" w:fill="auto"/>
+            <w:noWrap/>
+            <w:vAlign w:val="bottom"/>
+            <w:hideMark/>
+          </w:tcPr>
+          <w:p>
+            <w:pPr>
+              <w:spacing w:after="0" w:line="240" w:lineRule="auto"/>
+              <w:jc w:val="right"/>
+              <w:rPr>
+                <w:rFonts w:ascii="Arial" w:eastAsia="Times New Roman" w:hAnsi="Arial" w:cs="Arial"/>
+                <w:color w:val="000000"/>
+                <w:sz w:val="20"/>
+                <w:szCs w:val="20"/>
+              </w:rPr>
+            </w:pPr>
+            <w:r>
+              <w:rPr>
+                <w:rFonts w:ascii="Arial" w:eastAsia="Times New Roman" w:hAnsi="Arial" w:cs="Arial"/>
+                <w:color w:val="000000"/>
+                <w:sz w:val="20"/>
+                <w:szCs w:val="20"/>
+              </w:rPr>
+              <w:t>0.479994</w:t>
+            </w:r>
+          </w:p>
+        </w:tc>
+        <w:tc>
+          <w:tcPr>
+            <w:tcW w:w="1053" w:type="dxa"/>
+            <w:shd w:val="clear" w:color="auto" w:fill="auto"/>
+            <w:noWrap/>
+            <w:vAlign w:val="bottom"/>
+            <w:hideMark/>
+          </w:tcPr>
+          <w:p>
+            <w:pPr>
+              <w:spacing w:after="0" w:line="240" w:lineRule="auto"/>
+              <w:jc w:val="right"/>
+              <w:rPr>
+                <w:rFonts w:ascii="Arial" w:eastAsia="Times New Roman" w:hAnsi="Arial" w:cs="Arial"/>
+                <w:color w:val="000000"/>
+                <w:sz w:val="20"/>
+                <w:szCs w:val="20"/>
+              </w:rPr>
+            </w:pPr>
+            <w:r>
+              <w:rPr>
+                <w:rFonts w:ascii="Arial" w:eastAsia="Times New Roman" w:hAnsi="Arial" w:cs="Arial"/>
+                <w:color w:val="000000"/>
+                <w:sz w:val="20"/>
+                <w:szCs w:val="20"/>
+              </w:rPr>
+              <w:t>0.472283</w:t>
+            </w:r>
+          </w:p>
+        </w:tc>
+        <w:tc>
+          <w:tcPr>
+            <w:tcW w:w="998" w:type="dxa"/>
+            <w:shd w:val="clear" w:color="auto" w:fill="auto"/>
+            <w:noWrap/>
+            <w:vAlign w:val="bottom"/>
+            <w:hideMark/>
+          </w:tcPr>
+          <w:p>
+            <w:pPr>
+              <w:spacing w:after="0" w:line="240" w:lineRule="auto"/>
+              <w:jc w:val="right"/>
+              <w:rPr>
+                <w:rFonts w:ascii="Arial" w:eastAsia="Times New Roman" w:hAnsi="Arial" w:cs="Arial"/>
+                <w:color w:val="000000"/>
+                <w:sz w:val="20"/>
+                <w:szCs w:val="20"/>
+              </w:rPr>
+            </w:pPr>
+            <w:r>
+              <w:rPr>
+                <w:rFonts w:ascii="Arial" w:eastAsia="Times New Roman" w:hAnsi="Arial" w:cs="Arial"/>
+                <w:color w:val="000000"/>
+                <w:sz w:val="20"/>
+                <w:szCs w:val="20"/>
+              </w:rPr>
+              <w:t>0.476528</w:t>
+            </w:r>
+          </w:p>
+        </w:tc>
+        <w:tc>
+          <w:tcPr>
+            <w:tcW w:w="960" w:type="dxa"/>
+            <w:shd w:val="clear" w:color="auto" w:fill="auto"/>
+            <w:noWrap/>
+            <w:vAlign w:val="bottom"/>
+            <w:hideMark/>
+          </w:tcPr>
+          <w:p>
+            <w:pPr>
+              <w:spacing w:after="0" w:line="240" w:lineRule="auto"/>
+              <w:jc w:val="right"/>
+              <w:rPr>
+                <w:rFonts w:ascii="Arial" w:eastAsia="Times New Roman" w:hAnsi="Arial" w:cs="Arial"/>
+                <w:color w:val="000000"/>
+                <w:sz w:val="20"/>
+                <w:szCs w:val="20"/>
+              </w:rPr>
+            </w:pPr>
+            <w:r>
+              <w:rPr>
+                <w:rFonts w:ascii="Arial" w:eastAsia="Times New Roman" w:hAnsi="Arial" w:cs="Arial"/>
+                <w:color w:val="000000"/>
+                <w:sz w:val="20"/>
+                <w:szCs w:val="20"/>
+              </w:rPr>
+              <w:t>0.484429</w:t>
+            </w:r>
+          </w:p>
+        </w:tc>
+      </w:tr>
+      <w:tr>
+        <w:trPr>
+          <w:trHeight w:val="255"/>
+        </w:trPr>
+        <w:tc>
+          <w:tcPr>
+            <w:tcW w:w="2432" w:type="dxa"/>
+            <w:shd w:val="clear" w:color="auto" w:fill="auto"/>
+            <w:noWrap/>
+            <w:vAlign w:val="bottom"/>
+            <w:hideMark/>
+          </w:tcPr>
+          <w:p>
+            <w:pPr>
+              <w:spacing w:after="0" w:line="240" w:lineRule="auto"/>
+              <w:rPr>
+                <w:rFonts w:ascii="Arial" w:eastAsia="Times New Roman" w:hAnsi="Arial" w:cs="Arial"/>
+                <w:color w:val="000000"/>
+                <w:sz w:val="20"/>
+                <w:szCs w:val="20"/>
+              </w:rPr>
+            </w:pPr>
+            <w:r>
+              <w:rPr>
+                <w:rFonts w:ascii="Arial" w:eastAsia="Times New Roman" w:hAnsi="Arial" w:cs="Arial"/>
+                <w:color w:val="000000"/>
+                <w:sz w:val="20"/>
+                <w:szCs w:val="20"/>
+              </w:rPr>
+              <w:t>Acquire new technologies</w:t>
+            </w:r>
+          </w:p>
+        </w:tc>
+        <w:tc>
+          <w:tcPr>
+            <w:tcW w:w="1009" w:type="dxa"/>
+            <w:shd w:val="clear" w:color="auto" w:fill="auto"/>
+            <w:noWrap/>
+            <w:vAlign w:val="bottom"/>
+            <w:hideMark/>
+          </w:tcPr>
+          <w:p>
+            <w:pPr>
+              <w:spacing w:after="0" w:line="240" w:lineRule="auto"/>
+              <w:jc w:val="right"/>
+              <w:rPr>
+                <w:rFonts w:ascii="Arial" w:eastAsia="Times New Roman" w:hAnsi="Arial" w:cs="Arial"/>
+                <w:color w:val="000000"/>
+                <w:sz w:val="20"/>
+                <w:szCs w:val="20"/>
+              </w:rPr>
+            </w:pPr>
+            <w:r>
+              <w:rPr>
+                <w:rFonts w:ascii="Arial" w:eastAsia="Times New Roman" w:hAnsi="Arial" w:cs="Arial"/>
+                <w:color w:val="000000"/>
+                <w:sz w:val="20"/>
+                <w:szCs w:val="20"/>
+              </w:rPr>
+              <w:t>0.49239</w:t>
+            </w:r>
+          </w:p>
+        </w:tc>
+        <w:tc>
+          <w:tcPr>
+            <w:tcW w:w="1053" w:type="dxa"/>
+            <w:shd w:val="clear" w:color="auto" w:fill="auto"/>
+            <w:noWrap/>
+            <w:vAlign w:val="bottom"/>
+            <w:hideMark/>
+          </w:tcPr>
+          <w:p>
+            <w:pPr>
+              <w:spacing w:after="0" w:line="240" w:lineRule="auto"/>
+              <w:jc w:val="right"/>
+              <w:rPr>
+                <w:rFonts w:ascii="Arial" w:eastAsia="Times New Roman" w:hAnsi="Arial" w:cs="Arial"/>
+                <w:color w:val="000000"/>
+                <w:sz w:val="20"/>
+                <w:szCs w:val="20"/>
+              </w:rPr>
+            </w:pPr>
+            <w:r>
+              <w:rPr>
+                <w:rFonts w:ascii="Arial" w:eastAsia="Times New Roman" w:hAnsi="Arial" w:cs="Arial"/>
+                <w:color w:val="000000"/>
+                <w:sz w:val="20"/>
+                <w:szCs w:val="20"/>
+              </w:rPr>
+              <w:t>0.50591</w:t>
+            </w:r>
+          </w:p>
+        </w:tc>
+        <w:tc>
+          <w:tcPr>
+            <w:tcW w:w="998" w:type="dxa"/>
+            <w:shd w:val="clear" w:color="auto" w:fill="auto"/>
+            <w:noWrap/>
+            <w:vAlign w:val="bottom"/>
+            <w:hideMark/>
+          </w:tcPr>
+          <w:p>
+            <w:pPr>
+              <w:spacing w:after="0" w:line="240" w:lineRule="auto"/>
+              <w:jc w:val="right"/>
+              <w:rPr>
+                <w:rFonts w:ascii="Arial" w:eastAsia="Times New Roman" w:hAnsi="Arial" w:cs="Arial"/>
+                <w:color w:val="000000"/>
+                <w:sz w:val="20"/>
+                <w:szCs w:val="20"/>
+              </w:rPr>
+            </w:pPr>
+            <w:r>
+              <w:rPr>
+                <w:rFonts w:ascii="Arial" w:eastAsia="Times New Roman" w:hAnsi="Arial" w:cs="Arial"/>
+                <w:color w:val="000000"/>
+                <w:sz w:val="20"/>
+                <w:szCs w:val="20"/>
+              </w:rPr>
+              <w:t>0.510216</w:t>
+            </w:r>
+          </w:p>
+        </w:tc>
+        <w:tc>
+          <w:tcPr>
+            <w:tcW w:w="960" w:type="dxa"/>
+            <w:shd w:val="clear" w:color="auto" w:fill="auto"/>
+            <w:noWrap/>
+            <w:vAlign w:val="bottom"/>
+            <w:hideMark/>
+          </w:tcPr>
+          <w:p>
+            <w:pPr>
+              <w:spacing w:after="0" w:line="240" w:lineRule="auto"/>
+              <w:jc w:val="right"/>
+              <w:rPr>
+                <w:rFonts w:ascii="Arial" w:eastAsia="Times New Roman" w:hAnsi="Arial" w:cs="Arial"/>
+                <w:color w:val="000000"/>
+                <w:sz w:val="20"/>
+                <w:szCs w:val="20"/>
+              </w:rPr>
+            </w:pPr>
+            <w:r>
+              <w:rPr>
+                <w:rFonts w:ascii="Arial" w:eastAsia="Times New Roman" w:hAnsi="Arial" w:cs="Arial"/>
+                <w:color w:val="000000"/>
+                <w:sz w:val="20"/>
+                <w:szCs w:val="20"/>
+              </w:rPr>
+              <w:t>0.527903</w:t>
+            </w:r>
+          </w:p>
+        </w:tc>
+      </w:tr>
+      <w:tr>
+        <w:trPr>
+          <w:trHeight w:val="255"/>
+        </w:trPr>
+        <w:tc>
+          <w:tcPr>
+            <w:tcW w:w="2432" w:type="dxa"/>
+            <w:shd w:val="clear" w:color="auto" w:fill="auto"/>
+            <w:noWrap/>
+            <w:vAlign w:val="bottom"/>
+            <w:hideMark/>
+          </w:tcPr>
+          <w:p>
+            <w:pPr>
+              <w:spacing w:after="0" w:line="240" w:lineRule="auto"/>
+              <w:rPr>
+                <w:rFonts w:ascii="Arial" w:eastAsia="Times New Roman" w:hAnsi="Arial" w:cs="Arial"/>
+                <w:color w:val="000000"/>
+                <w:sz w:val="20"/>
+                <w:szCs w:val="20"/>
+              </w:rPr>
+            </w:pPr>
+            <w:proofErr w:type="spellStart"/>
+            <w:r>
+              <w:rPr>
+                <w:rFonts w:ascii="Arial" w:eastAsia="Times New Roman" w:hAnsi="Arial" w:cs="Arial"/>
+                <w:color w:val="000000"/>
+                <w:sz w:val="20"/>
+                <w:szCs w:val="20"/>
+              </w:rPr>
+              <w:t>RnD</w:t>
+            </w:r>
+            <w:proofErr w:type="spellEnd"/>
+            <w:r>
+              <w:rPr>
+                <w:rFonts w:ascii="Arial" w:eastAsia="Times New Roman" w:hAnsi="Arial" w:cs="Arial"/>
+                <w:color w:val="000000"/>
+                <w:sz w:val="20"/>
+                <w:szCs w:val="20"/>
+              </w:rPr>
+              <w:t xml:space="preserve"> is a leader</w:t>
+            </w:r>
+          </w:p>
+        </w:tc>
+        <w:tc>
+          <w:tcPr>
+            <w:tcW w:w="1009" w:type="dxa"/>
+            <w:shd w:val="clear" w:color="auto" w:fill="auto"/>
+            <w:noWrap/>
+            <w:vAlign w:val="bottom"/>
+            <w:hideMark/>
+          </w:tcPr>
+          <w:p>
+            <w:pPr>
+              <w:spacing w:after="0" w:line="240" w:lineRule="auto"/>
+              <w:jc w:val="right"/>
+              <w:rPr>
+                <w:rFonts w:ascii="Arial" w:eastAsia="Times New Roman" w:hAnsi="Arial" w:cs="Arial"/>
+                <w:color w:val="000000"/>
+                <w:sz w:val="20"/>
+                <w:szCs w:val="20"/>
+              </w:rPr>
+            </w:pPr>
+            <w:r>
+              <w:rPr>
+                <w:rFonts w:ascii="Arial" w:eastAsia="Times New Roman" w:hAnsi="Arial" w:cs="Arial"/>
+                <w:color w:val="000000"/>
+                <w:sz w:val="20"/>
+                <w:szCs w:val="20"/>
+              </w:rPr>
+              <w:t>0.527903</w:t>
+            </w:r>
+          </w:p>
+        </w:tc>
+        <w:tc>
+          <w:tcPr>
+            <w:tcW w:w="1053" w:type="dxa"/>
+            <w:shd w:val="clear" w:color="auto" w:fill="auto"/>
+            <w:noWrap/>
+            <w:vAlign w:val="bottom"/>
+            <w:hideMark/>
+          </w:tcPr>
+          <w:p>
+            <w:pPr>
+              <w:spacing w:after="0" w:line="240" w:lineRule="auto"/>
+              <w:jc w:val="right"/>
+              <w:rPr>
+                <w:rFonts w:ascii="Arial" w:eastAsia="Times New Roman" w:hAnsi="Arial" w:cs="Arial"/>
+                <w:color w:val="000000"/>
+                <w:sz w:val="20"/>
+                <w:szCs w:val="20"/>
+              </w:rPr>
+            </w:pPr>
+            <w:r>
+              <w:rPr>
+                <w:rFonts w:ascii="Arial" w:eastAsia="Times New Roman" w:hAnsi="Arial" w:cs="Arial"/>
+                <w:color w:val="000000"/>
+                <w:sz w:val="20"/>
+                <w:szCs w:val="20"/>
+              </w:rPr>
+              <w:t>0.477587</w:t>
+            </w:r>
+          </w:p>
+        </w:tc>
+        <w:tc>
+          <w:tcPr>
+            <w:tcW w:w="998" w:type="dxa"/>
+            <w:shd w:val="clear" w:color="auto" w:fill="auto"/>
+            <w:noWrap/>
+            <w:vAlign w:val="bottom"/>
+            <w:hideMark/>
+          </w:tcPr>
+          <w:p>
+            <w:pPr>
+              <w:spacing w:after="0" w:line="240" w:lineRule="auto"/>
+              <w:jc w:val="right"/>
+              <w:rPr>
+                <w:rFonts w:ascii="Arial" w:eastAsia="Times New Roman" w:hAnsi="Arial" w:cs="Arial"/>
+                <w:color w:val="000000"/>
+                <w:sz w:val="20"/>
+                <w:szCs w:val="20"/>
+              </w:rPr>
+            </w:pPr>
+            <w:r>
+              <w:rPr>
+                <w:rFonts w:ascii="Arial" w:eastAsia="Times New Roman" w:hAnsi="Arial" w:cs="Arial"/>
+                <w:color w:val="000000"/>
+                <w:sz w:val="20"/>
+                <w:szCs w:val="20"/>
+              </w:rPr>
+              <w:t>0.48248</w:t>
+            </w:r>
+          </w:p>
+        </w:tc>
+        <w:tc>
+          <w:tcPr>
+            <w:tcW w:w="960" w:type="dxa"/>
+            <w:shd w:val="clear" w:color="auto" w:fill="auto"/>
+            <w:noWrap/>
+            <w:vAlign w:val="bottom"/>
+            <w:hideMark/>
+          </w:tcPr>
+          <w:p>
+            <w:pPr>
+              <w:spacing w:after="0" w:line="240" w:lineRule="auto"/>
+              <w:jc w:val="right"/>
+              <w:rPr>
+                <w:rFonts w:ascii="Arial" w:eastAsia="Times New Roman" w:hAnsi="Arial" w:cs="Arial"/>
+                <w:color w:val="000000"/>
+                <w:sz w:val="20"/>
+                <w:szCs w:val="20"/>
+              </w:rPr>
+            </w:pPr>
+            <w:r>
+              <w:rPr>
+                <w:rFonts w:ascii="Arial" w:eastAsia="Times New Roman" w:hAnsi="Arial" w:cs="Arial"/>
+                <w:color w:val="000000"/>
+                <w:sz w:val="20"/>
+                <w:szCs w:val="20"/>
+              </w:rPr>
+              <w:t>0.507144</w:t>
+            </w:r>
+          </w:p>
+        </w:tc>
+      </w:tr>
+    </w:tbl>
+    <w:p/>
+    <w:p>
+      <w:r>
+        <w:t xml:space="preserve">The p-values for all of the parameters are almost equal to zero (with maximum value is </w:t>
+      </w:r>
+      <w:r>
+        <w:t>9.795415321090777e-07</w:t>
+      </w:r>
+      <w:r>
+        <w:t>), therefore we must reject the hypothesis, that our data have no correlation.</w:t>
+      </w:r>
+    </w:p>
+    <w:p>
+      <w:r>
+        <w:t>For the estimations of the differences we have the next tables:</w:t>
+      </w:r>
+    </w:p>
+    <w:p>
+      <w:r>
+        <w:t>t-stat for differences</w:t>
+      </w:r>
+    </w:p>
+    <w:tbl>
+      <w:tblPr>
+        <w:tblW w:w="6452" w:type="dxa"/>
+        <w:tblBorders>
+          <w:top w:val="single" w:sz="4" w:space="0" w:color="auto"/>
+          <w:left w:val="single" w:sz="4" w:space="0" w:color="auto"/>
+          <w:bottom w:val="single" w:sz="4" w:space="0" w:color="auto"/>
+          <w:right w:val="single" w:sz="4" w:space="0" w:color="auto"/>
+          <w:insideH w:val="single" w:sz="4" w:space="0" w:color="auto"/>
+          <w:insideV w:val="single" w:sz="4" w:space="0" w:color="auto"/>
+        </w:tblBorders>
+        <w:tblLook w:val="04A0" w:firstRow="1" w:lastRow="0" w:firstColumn="1" w:lastColumn="0" w:noHBand="0" w:noVBand="1"/>
+      </w:tblPr>
+      <w:tblGrid>
+        <w:gridCol w:w="2432"/>
+        <w:gridCol w:w="1195"/>
+        <w:gridCol w:w="1239"/>
+        <w:gridCol w:w="1184"/>
+        <w:gridCol w:w="995"/>
+      </w:tblGrid>
+      <w:tr>
+        <w:trPr>
+          <w:trHeight w:val="255"/>
+        </w:trPr>
+        <w:tc>
+          <w:tcPr>
+            <w:tcW w:w="2432" w:type="dxa"/>
+            <w:shd w:val="clear" w:color="auto" w:fill="auto"/>
+            <w:noWrap/>
+            <w:vAlign w:val="bottom"/>
+            <w:hideMark/>
+          </w:tcPr>
+          <w:p>
+            <w:pPr>
+              <w:spacing w:after="0" w:line="240" w:lineRule="auto"/>
+              <w:rPr>
+                <w:rFonts w:ascii="Times New Roman" w:eastAsia="Times New Roman" w:hAnsi="Times New Roman" w:cs="Times New Roman"/>
+                <w:sz w:val="24"/>
+                <w:szCs w:val="24"/>
+              </w:rPr>
+            </w:pPr>
+          </w:p>
+        </w:tc>
+        <w:tc>
+          <w:tcPr>
+            <w:tcW w:w="1009" w:type="dxa"/>
+            <w:shd w:val="clear" w:color="auto" w:fill="auto"/>
+            <w:noWrap/>
+            <w:vAlign w:val="bottom"/>
+            <w:hideMark/>
+          </w:tcPr>
+          <w:p>
+            <w:pPr>
+              <w:spacing w:after="0" w:line="240" w:lineRule="auto"/>
+              <w:rPr>
+                <w:rFonts w:ascii="Arial" w:eastAsia="Times New Roman" w:hAnsi="Arial" w:cs="Arial"/>
+                <w:color w:val="000000"/>
+                <w:sz w:val="20"/>
+                <w:szCs w:val="20"/>
+              </w:rPr>
+            </w:pPr>
+            <w:r>
+              <w:rPr>
+                <w:rFonts w:ascii="Arial" w:eastAsia="Times New Roman" w:hAnsi="Arial" w:cs="Arial"/>
+                <w:color w:val="000000"/>
+                <w:sz w:val="20"/>
+                <w:szCs w:val="20"/>
+              </w:rPr>
+              <w:t>Investment</w:t>
+            </w:r>
+          </w:p>
+        </w:tc>
+        <w:tc>
+          <w:tcPr>
+            <w:tcW w:w="1053" w:type="dxa"/>
+            <w:shd w:val="clear" w:color="auto" w:fill="auto"/>
+            <w:noWrap/>
+            <w:vAlign w:val="bottom"/>
+            <w:hideMark/>
+          </w:tcPr>
+          <w:p>
+            <w:pPr>
+              <w:spacing w:after="0" w:line="240" w:lineRule="auto"/>
+              <w:rPr>
+                <w:rFonts w:ascii="Arial" w:eastAsia="Times New Roman" w:hAnsi="Arial" w:cs="Arial"/>
+                <w:color w:val="000000"/>
+                <w:sz w:val="20"/>
+                <w:szCs w:val="20"/>
+              </w:rPr>
+            </w:pPr>
+            <w:proofErr w:type="spellStart"/>
+            <w:r>
+              <w:rPr>
+                <w:rFonts w:ascii="Arial" w:eastAsia="Times New Roman" w:hAnsi="Arial" w:cs="Arial"/>
+                <w:color w:val="000000"/>
+                <w:sz w:val="20"/>
+                <w:szCs w:val="20"/>
+              </w:rPr>
+              <w:t>Superirority</w:t>
+            </w:r>
+            <w:proofErr w:type="spellEnd"/>
+          </w:p>
+        </w:tc>
+        <w:tc>
+          <w:tcPr>
+            <w:tcW w:w="998" w:type="dxa"/>
+            <w:shd w:val="clear" w:color="auto" w:fill="auto"/>
+            <w:noWrap/>
+            <w:vAlign w:val="bottom"/>
+            <w:hideMark/>
+          </w:tcPr>
+          <w:p>
+            <w:pPr>
+              <w:spacing w:after="0" w:line="240" w:lineRule="auto"/>
+              <w:rPr>
+                <w:rFonts w:ascii="Arial" w:eastAsia="Times New Roman" w:hAnsi="Arial" w:cs="Arial"/>
+                <w:color w:val="000000"/>
+                <w:sz w:val="20"/>
+                <w:szCs w:val="20"/>
+              </w:rPr>
+            </w:pPr>
+            <w:r>
+              <w:rPr>
+                <w:rFonts w:ascii="Arial" w:eastAsia="Times New Roman" w:hAnsi="Arial" w:cs="Arial"/>
+                <w:color w:val="000000"/>
+                <w:sz w:val="20"/>
+                <w:szCs w:val="20"/>
+              </w:rPr>
+              <w:t>Reputation</w:t>
+            </w:r>
+          </w:p>
+        </w:tc>
+        <w:tc>
+          <w:tcPr>
+            <w:tcW w:w="960" w:type="dxa"/>
+            <w:shd w:val="clear" w:color="auto" w:fill="auto"/>
+            <w:noWrap/>
+            <w:vAlign w:val="bottom"/>
+            <w:hideMark/>
+          </w:tcPr>
+          <w:p>
+            <w:pPr>
+              <w:spacing w:after="0" w:line="240" w:lineRule="auto"/>
+              <w:rPr>
+                <w:rFonts w:ascii="Arial" w:eastAsia="Times New Roman" w:hAnsi="Arial" w:cs="Arial"/>
+                <w:color w:val="000000"/>
+                <w:sz w:val="20"/>
+                <w:szCs w:val="20"/>
+              </w:rPr>
+            </w:pPr>
+            <w:proofErr w:type="spellStart"/>
+            <w:r>
+              <w:rPr>
+                <w:rFonts w:ascii="Arial" w:eastAsia="Times New Roman" w:hAnsi="Arial" w:cs="Arial"/>
+                <w:color w:val="000000"/>
+                <w:sz w:val="20"/>
+                <w:szCs w:val="20"/>
+              </w:rPr>
+              <w:t>LowCost</w:t>
+            </w:r>
+            <w:proofErr w:type="spellEnd"/>
+          </w:p>
+        </w:tc>
+      </w:tr>
+      <w:tr>
+        <w:trPr>
+          <w:trHeight w:val="255"/>
+        </w:trPr>
+        <w:tc>
+          <w:tcPr>
+            <w:tcW w:w="2432" w:type="dxa"/>
+            <w:shd w:val="clear" w:color="auto" w:fill="auto"/>
+            <w:noWrap/>
+            <w:vAlign w:val="bottom"/>
+            <w:hideMark/>
+          </w:tcPr>
+          <w:p>
+            <w:pPr>
+              <w:spacing w:after="0" w:line="240" w:lineRule="auto"/>
+              <w:rPr>
+                <w:rFonts w:ascii="Arial" w:eastAsia="Times New Roman" w:hAnsi="Arial" w:cs="Arial"/>
+                <w:color w:val="000000"/>
+                <w:sz w:val="20"/>
+                <w:szCs w:val="20"/>
+              </w:rPr>
+            </w:pPr>
+            <w:r>
+              <w:rPr>
+                <w:rFonts w:ascii="Arial" w:eastAsia="Times New Roman" w:hAnsi="Arial" w:cs="Arial"/>
+                <w:color w:val="000000"/>
+                <w:sz w:val="20"/>
+                <w:szCs w:val="20"/>
+              </w:rPr>
+              <w:t>Using latest technologies</w:t>
+            </w:r>
+          </w:p>
+        </w:tc>
+        <w:tc>
+          <w:tcPr>
+            <w:tcW w:w="1009" w:type="dxa"/>
+            <w:shd w:val="clear" w:color="auto" w:fill="auto"/>
+            <w:noWrap/>
+            <w:vAlign w:val="bottom"/>
+            <w:hideMark/>
+          </w:tcPr>
+          <w:p>
+            <w:pPr>
+              <w:spacing w:after="0" w:line="240" w:lineRule="auto"/>
+              <w:jc w:val="right"/>
+              <w:rPr>
+                <w:rFonts w:ascii="Arial" w:eastAsia="Times New Roman" w:hAnsi="Arial" w:cs="Arial"/>
+                <w:color w:val="000000"/>
+                <w:sz w:val="20"/>
+                <w:szCs w:val="20"/>
+              </w:rPr>
+            </w:pPr>
+            <w:r>
+              <w:rPr>
+                <w:rFonts w:ascii="Arial" w:eastAsia="Times New Roman" w:hAnsi="Arial" w:cs="Arial"/>
+                <w:color w:val="000000"/>
+                <w:sz w:val="20"/>
+                <w:szCs w:val="20"/>
+              </w:rPr>
+              <w:t>-7.87377</w:t>
+            </w:r>
+          </w:p>
+        </w:tc>
+        <w:tc>
+          <w:tcPr>
+            <w:tcW w:w="1053" w:type="dxa"/>
+            <w:shd w:val="clear" w:color="auto" w:fill="auto"/>
+            <w:noWrap/>
+            <w:vAlign w:val="bottom"/>
+            <w:hideMark/>
+          </w:tcPr>
+          <w:p>
+            <w:pPr>
+              <w:spacing w:after="0" w:line="240" w:lineRule="auto"/>
+              <w:jc w:val="right"/>
+              <w:rPr>
+                <w:rFonts w:ascii="Arial" w:eastAsia="Times New Roman" w:hAnsi="Arial" w:cs="Arial"/>
+                <w:color w:val="000000"/>
+                <w:sz w:val="20"/>
+                <w:szCs w:val="20"/>
+              </w:rPr>
+            </w:pPr>
+            <w:r>
+              <w:rPr>
+                <w:rFonts w:ascii="Arial" w:eastAsia="Times New Roman" w:hAnsi="Arial" w:cs="Arial"/>
+                <w:color w:val="000000"/>
+                <w:sz w:val="20"/>
+                <w:szCs w:val="20"/>
+              </w:rPr>
+              <w:t>-6.87386</w:t>
+            </w:r>
+          </w:p>
+        </w:tc>
+        <w:tc>
+          <w:tcPr>
+            <w:tcW w:w="998" w:type="dxa"/>
+            <w:shd w:val="clear" w:color="auto" w:fill="auto"/>
+            <w:noWrap/>
+            <w:vAlign w:val="bottom"/>
+            <w:hideMark/>
+          </w:tcPr>
+          <w:p>
+            <w:pPr>
+              <w:spacing w:after="0" w:line="240" w:lineRule="auto"/>
+              <w:jc w:val="right"/>
+              <w:rPr>
+                <w:rFonts w:ascii="Arial" w:eastAsia="Times New Roman" w:hAnsi="Arial" w:cs="Arial"/>
+                <w:color w:val="000000"/>
+                <w:sz w:val="20"/>
+                <w:szCs w:val="20"/>
+              </w:rPr>
+            </w:pPr>
+            <w:r>
+              <w:rPr>
+                <w:rFonts w:ascii="Arial" w:eastAsia="Times New Roman" w:hAnsi="Arial" w:cs="Arial"/>
+                <w:color w:val="000000"/>
+                <w:sz w:val="20"/>
+                <w:szCs w:val="20"/>
+              </w:rPr>
+              <w:t>-7.0147</w:t>
+            </w:r>
+          </w:p>
+        </w:tc>
+        <w:tc>
+          <w:tcPr>
+            <w:tcW w:w="960" w:type="dxa"/>
+            <w:shd w:val="clear" w:color="auto" w:fill="auto"/>
+            <w:noWrap/>
+            <w:vAlign w:val="bottom"/>
+            <w:hideMark/>
+          </w:tcPr>
+          <w:p>
+            <w:pPr>
+              <w:spacing w:after="0" w:line="240" w:lineRule="auto"/>
+              <w:jc w:val="right"/>
+              <w:rPr>
+                <w:rFonts w:ascii="Arial" w:eastAsia="Times New Roman" w:hAnsi="Arial" w:cs="Arial"/>
+                <w:color w:val="000000"/>
+                <w:sz w:val="20"/>
+                <w:szCs w:val="20"/>
+              </w:rPr>
+            </w:pPr>
+            <w:r>
+              <w:rPr>
+                <w:rFonts w:ascii="Arial" w:eastAsia="Times New Roman" w:hAnsi="Arial" w:cs="Arial"/>
+                <w:color w:val="000000"/>
+                <w:sz w:val="20"/>
+                <w:szCs w:val="20"/>
+              </w:rPr>
+              <w:t>-7.90812</w:t>
+            </w:r>
+          </w:p>
+        </w:tc>
+      </w:tr>
+      <w:tr>
+        <w:trPr>
+          <w:trHeight w:val="255"/>
+        </w:trPr>
+        <w:tc>
+          <w:tcPr>
+            <w:tcW w:w="2432" w:type="dxa"/>
+            <w:shd w:val="clear" w:color="auto" w:fill="auto"/>
+            <w:noWrap/>
+            <w:vAlign w:val="bottom"/>
+            <w:hideMark/>
+          </w:tcPr>
+          <w:p>
+            <w:pPr>
+              <w:spacing w:after="0" w:line="240" w:lineRule="auto"/>
+              <w:rPr>
+                <w:rFonts w:ascii="Arial" w:eastAsia="Times New Roman" w:hAnsi="Arial" w:cs="Arial"/>
+                <w:color w:val="000000"/>
+                <w:sz w:val="20"/>
+                <w:szCs w:val="20"/>
+              </w:rPr>
+            </w:pPr>
+            <w:r>
+              <w:rPr>
+                <w:rFonts w:ascii="Arial" w:eastAsia="Times New Roman" w:hAnsi="Arial" w:cs="Arial"/>
+                <w:color w:val="000000"/>
+                <w:sz w:val="20"/>
+                <w:szCs w:val="20"/>
+              </w:rPr>
+              <w:t>Anticipation of the potential</w:t>
+            </w:r>
+          </w:p>
+        </w:tc>
+        <w:tc>
+          <w:tcPr>
+            <w:tcW w:w="1009" w:type="dxa"/>
+            <w:shd w:val="clear" w:color="auto" w:fill="auto"/>
+            <w:noWrap/>
+            <w:vAlign w:val="bottom"/>
+            <w:hideMark/>
+          </w:tcPr>
+          <w:p>
+            <w:pPr>
+              <w:spacing w:after="0" w:line="240" w:lineRule="auto"/>
+              <w:jc w:val="right"/>
+              <w:rPr>
+                <w:rFonts w:ascii="Arial" w:eastAsia="Times New Roman" w:hAnsi="Arial" w:cs="Arial"/>
+                <w:color w:val="000000"/>
+                <w:sz w:val="20"/>
+                <w:szCs w:val="20"/>
+              </w:rPr>
+            </w:pPr>
+            <w:r>
+              <w:rPr>
+                <w:rFonts w:ascii="Arial" w:eastAsia="Times New Roman" w:hAnsi="Arial" w:cs="Arial"/>
+                <w:color w:val="000000"/>
+                <w:sz w:val="20"/>
+                <w:szCs w:val="20"/>
+              </w:rPr>
+              <w:t>-8.96548</w:t>
+            </w:r>
+          </w:p>
+        </w:tc>
+        <w:tc>
+          <w:tcPr>
+            <w:tcW w:w="1053" w:type="dxa"/>
+            <w:shd w:val="clear" w:color="auto" w:fill="auto"/>
+            <w:noWrap/>
+            <w:vAlign w:val="bottom"/>
+            <w:hideMark/>
+          </w:tcPr>
+          <w:p>
+            <w:pPr>
+              <w:spacing w:after="0" w:line="240" w:lineRule="auto"/>
+              <w:jc w:val="right"/>
+              <w:rPr>
+                <w:rFonts w:ascii="Arial" w:eastAsia="Times New Roman" w:hAnsi="Arial" w:cs="Arial"/>
+                <w:color w:val="000000"/>
+                <w:sz w:val="20"/>
+                <w:szCs w:val="20"/>
+              </w:rPr>
+            </w:pPr>
+            <w:r>
+              <w:rPr>
+                <w:rFonts w:ascii="Arial" w:eastAsia="Times New Roman" w:hAnsi="Arial" w:cs="Arial"/>
+                <w:color w:val="000000"/>
+                <w:sz w:val="20"/>
+                <w:szCs w:val="20"/>
+              </w:rPr>
+              <w:t>-8.09345</w:t>
+            </w:r>
+          </w:p>
+        </w:tc>
+        <w:tc>
+          <w:tcPr>
+            <w:tcW w:w="998" w:type="dxa"/>
+            <w:shd w:val="clear" w:color="auto" w:fill="auto"/>
+            <w:noWrap/>
+            <w:vAlign w:val="bottom"/>
+            <w:hideMark/>
+          </w:tcPr>
+          <w:p>
+            <w:pPr>
+              <w:spacing w:after="0" w:line="240" w:lineRule="auto"/>
+              <w:jc w:val="right"/>
+              <w:rPr>
+                <w:rFonts w:ascii="Arial" w:eastAsia="Times New Roman" w:hAnsi="Arial" w:cs="Arial"/>
+                <w:color w:val="000000"/>
+                <w:sz w:val="20"/>
+                <w:szCs w:val="20"/>
+              </w:rPr>
+            </w:pPr>
+            <w:r>
+              <w:rPr>
+                <w:rFonts w:ascii="Arial" w:eastAsia="Times New Roman" w:hAnsi="Arial" w:cs="Arial"/>
+                <w:color w:val="000000"/>
+                <w:sz w:val="20"/>
+                <w:szCs w:val="20"/>
+              </w:rPr>
+              <w:t>-8.24649</w:t>
+            </w:r>
+          </w:p>
+        </w:tc>
+        <w:tc>
+          <w:tcPr>
+            <w:tcW w:w="960" w:type="dxa"/>
+            <w:shd w:val="clear" w:color="auto" w:fill="auto"/>
+            <w:noWrap/>
+            <w:vAlign w:val="bottom"/>
+            <w:hideMark/>
+          </w:tcPr>
+          <w:p>
+            <w:pPr>
+              <w:spacing w:after="0" w:line="240" w:lineRule="auto"/>
+              <w:jc w:val="right"/>
+              <w:rPr>
+                <w:rFonts w:ascii="Arial" w:eastAsia="Times New Roman" w:hAnsi="Arial" w:cs="Arial"/>
+                <w:color w:val="000000"/>
+                <w:sz w:val="20"/>
+                <w:szCs w:val="20"/>
+              </w:rPr>
+            </w:pPr>
+            <w:r>
+              <w:rPr>
+                <w:rFonts w:ascii="Arial" w:eastAsia="Times New Roman" w:hAnsi="Arial" w:cs="Arial"/>
+                <w:color w:val="000000"/>
+                <w:sz w:val="20"/>
+                <w:szCs w:val="20"/>
+              </w:rPr>
+              <w:t>-9.00382</w:t>
+            </w:r>
+          </w:p>
+        </w:tc>
+      </w:tr>
+      <w:tr>
+        <w:trPr>
+          <w:trHeight w:val="255"/>
+        </w:trPr>
+        <w:tc>
+          <w:tcPr>
+            <w:tcW w:w="2432" w:type="dxa"/>
+            <w:shd w:val="clear" w:color="auto" w:fill="auto"/>
+            <w:noWrap/>
+            <w:vAlign w:val="bottom"/>
+            <w:hideMark/>
+          </w:tcPr>
+          <w:p>
+            <w:pPr>
+              <w:spacing w:after="0" w:line="240" w:lineRule="auto"/>
+              <w:rPr>
+                <w:rFonts w:ascii="Arial" w:eastAsia="Times New Roman" w:hAnsi="Arial" w:cs="Arial"/>
+                <w:color w:val="000000"/>
+                <w:sz w:val="20"/>
+                <w:szCs w:val="20"/>
+              </w:rPr>
+            </w:pPr>
+            <w:r>
+              <w:rPr>
+                <w:rFonts w:ascii="Arial" w:eastAsia="Times New Roman" w:hAnsi="Arial" w:cs="Arial"/>
+                <w:color w:val="000000"/>
+                <w:sz w:val="20"/>
+                <w:szCs w:val="20"/>
+              </w:rPr>
+              <w:t>Acquire new technologies</w:t>
+            </w:r>
+          </w:p>
+        </w:tc>
+        <w:tc>
+          <w:tcPr>
+            <w:tcW w:w="1009" w:type="dxa"/>
+            <w:shd w:val="clear" w:color="auto" w:fill="auto"/>
+            <w:noWrap/>
+            <w:vAlign w:val="bottom"/>
+            <w:hideMark/>
+          </w:tcPr>
+          <w:p>
+            <w:pPr>
+              <w:spacing w:after="0" w:line="240" w:lineRule="auto"/>
+              <w:jc w:val="right"/>
+              <w:rPr>
+                <w:rFonts w:ascii="Arial" w:eastAsia="Times New Roman" w:hAnsi="Arial" w:cs="Arial"/>
+                <w:color w:val="000000"/>
+                <w:sz w:val="20"/>
+                <w:szCs w:val="20"/>
+              </w:rPr>
+            </w:pPr>
+            <w:r>
+              <w:rPr>
+                <w:rFonts w:ascii="Arial" w:eastAsia="Times New Roman" w:hAnsi="Arial" w:cs="Arial"/>
+                <w:color w:val="000000"/>
+                <w:sz w:val="20"/>
+                <w:szCs w:val="20"/>
+              </w:rPr>
+              <w:t>-9.20875</w:t>
+            </w:r>
+          </w:p>
+        </w:tc>
+        <w:tc>
+          <w:tcPr>
+            <w:tcW w:w="1053" w:type="dxa"/>
+            <w:shd w:val="clear" w:color="auto" w:fill="auto"/>
+            <w:noWrap/>
+            <w:vAlign w:val="bottom"/>
+            <w:hideMark/>
+          </w:tcPr>
+          <w:p>
+            <w:pPr>
+              <w:spacing w:after="0" w:line="240" w:lineRule="auto"/>
+              <w:jc w:val="right"/>
+              <w:rPr>
+                <w:rFonts w:ascii="Arial" w:eastAsia="Times New Roman" w:hAnsi="Arial" w:cs="Arial"/>
+                <w:color w:val="000000"/>
+                <w:sz w:val="20"/>
+                <w:szCs w:val="20"/>
+              </w:rPr>
+            </w:pPr>
+            <w:r>
+              <w:rPr>
+                <w:rFonts w:ascii="Arial" w:eastAsia="Times New Roman" w:hAnsi="Arial" w:cs="Arial"/>
+                <w:color w:val="000000"/>
+                <w:sz w:val="20"/>
+                <w:szCs w:val="20"/>
+              </w:rPr>
+              <w:t>-8.49884</w:t>
+            </w:r>
+          </w:p>
+        </w:tc>
+        <w:tc>
+          <w:tcPr>
+            <w:tcW w:w="998" w:type="dxa"/>
+            <w:shd w:val="clear" w:color="auto" w:fill="auto"/>
+            <w:noWrap/>
+            <w:vAlign w:val="bottom"/>
+            <w:hideMark/>
+          </w:tcPr>
+          <w:p>
+            <w:pPr>
+              <w:spacing w:after="0" w:line="240" w:lineRule="auto"/>
+              <w:jc w:val="right"/>
+              <w:rPr>
+                <w:rFonts w:ascii="Arial" w:eastAsia="Times New Roman" w:hAnsi="Arial" w:cs="Arial"/>
+                <w:color w:val="000000"/>
+                <w:sz w:val="20"/>
+                <w:szCs w:val="20"/>
+              </w:rPr>
+            </w:pPr>
+            <w:r>
+              <w:rPr>
+                <w:rFonts w:ascii="Arial" w:eastAsia="Times New Roman" w:hAnsi="Arial" w:cs="Arial"/>
+                <w:color w:val="000000"/>
+                <w:sz w:val="20"/>
+                <w:szCs w:val="20"/>
+              </w:rPr>
+              <w:t>-8.66025</w:t>
+            </w:r>
+          </w:p>
+        </w:tc>
+        <w:tc>
+          <w:tcPr>
+            <w:tcW w:w="960" w:type="dxa"/>
+            <w:shd w:val="clear" w:color="auto" w:fill="auto"/>
+            <w:noWrap/>
+            <w:vAlign w:val="bottom"/>
+            <w:hideMark/>
+          </w:tcPr>
+          <w:p>
+            <w:pPr>
+              <w:spacing w:after="0" w:line="240" w:lineRule="auto"/>
+              <w:jc w:val="right"/>
+              <w:rPr>
+                <w:rFonts w:ascii="Arial" w:eastAsia="Times New Roman" w:hAnsi="Arial" w:cs="Arial"/>
+                <w:color w:val="000000"/>
+                <w:sz w:val="20"/>
+                <w:szCs w:val="20"/>
+              </w:rPr>
+            </w:pPr>
+            <w:r>
+              <w:rPr>
+                <w:rFonts w:ascii="Arial" w:eastAsia="Times New Roman" w:hAnsi="Arial" w:cs="Arial"/>
+                <w:color w:val="000000"/>
+                <w:sz w:val="20"/>
+                <w:szCs w:val="20"/>
+              </w:rPr>
+              <w:t>-9.54747</w:t>
+            </w:r>
+          </w:p>
+        </w:tc>
+      </w:tr>
+      <w:tr>
+        <w:trPr>
+          <w:trHeight w:val="255"/>
+        </w:trPr>
+        <w:tc>
+          <w:tcPr>
+            <w:tcW w:w="2432" w:type="dxa"/>
+            <w:shd w:val="clear" w:color="auto" w:fill="auto"/>
+            <w:noWrap/>
+            <w:vAlign w:val="bottom"/>
+            <w:hideMark/>
+          </w:tcPr>
+          <w:p>
+            <w:pPr>
+              <w:spacing w:after="0" w:line="240" w:lineRule="auto"/>
+              <w:rPr>
+                <w:rFonts w:ascii="Arial" w:eastAsia="Times New Roman" w:hAnsi="Arial" w:cs="Arial"/>
+                <w:color w:val="000000"/>
+                <w:sz w:val="20"/>
+                <w:szCs w:val="20"/>
+              </w:rPr>
+            </w:pPr>
+            <w:proofErr w:type="spellStart"/>
+            <w:r>
+              <w:rPr>
+                <w:rFonts w:ascii="Arial" w:eastAsia="Times New Roman" w:hAnsi="Arial" w:cs="Arial"/>
+                <w:color w:val="000000"/>
+                <w:sz w:val="20"/>
+                <w:szCs w:val="20"/>
+              </w:rPr>
+              <w:t>RnD</w:t>
+            </w:r>
+            <w:proofErr w:type="spellEnd"/>
+            <w:r>
+              <w:rPr>
+                <w:rFonts w:ascii="Arial" w:eastAsia="Times New Roman" w:hAnsi="Arial" w:cs="Arial"/>
+                <w:color w:val="000000"/>
+                <w:sz w:val="20"/>
+                <w:szCs w:val="20"/>
+              </w:rPr>
+              <w:t xml:space="preserve"> is a leader</w:t>
+            </w:r>
+          </w:p>
+        </w:tc>
+        <w:tc>
+          <w:tcPr>
+            <w:tcW w:w="1009" w:type="dxa"/>
+            <w:shd w:val="clear" w:color="auto" w:fill="auto"/>
+            <w:noWrap/>
+            <w:vAlign w:val="bottom"/>
+            <w:hideMark/>
+          </w:tcPr>
+          <w:p>
+            <w:pPr>
+              <w:spacing w:after="0" w:line="240" w:lineRule="auto"/>
+              <w:jc w:val="right"/>
+              <w:rPr>
+                <w:rFonts w:ascii="Arial" w:eastAsia="Times New Roman" w:hAnsi="Arial" w:cs="Arial"/>
+                <w:color w:val="000000"/>
+                <w:sz w:val="20"/>
+                <w:szCs w:val="20"/>
+              </w:rPr>
+            </w:pPr>
+            <w:r>
+              <w:rPr>
+                <w:rFonts w:ascii="Arial" w:eastAsia="Times New Roman" w:hAnsi="Arial" w:cs="Arial"/>
+                <w:color w:val="000000"/>
+                <w:sz w:val="20"/>
+                <w:szCs w:val="20"/>
+              </w:rPr>
+              <w:t>-4.8793</w:t>
+            </w:r>
+          </w:p>
+        </w:tc>
+        <w:tc>
+          <w:tcPr>
+            <w:tcW w:w="1053" w:type="dxa"/>
+            <w:shd w:val="clear" w:color="auto" w:fill="auto"/>
+            <w:noWrap/>
+            <w:vAlign w:val="bottom"/>
+            <w:hideMark/>
+          </w:tcPr>
+          <w:p>
+            <w:pPr>
+              <w:spacing w:after="0" w:line="240" w:lineRule="auto"/>
+              <w:jc w:val="right"/>
+              <w:rPr>
+                <w:rFonts w:ascii="Arial" w:eastAsia="Times New Roman" w:hAnsi="Arial" w:cs="Arial"/>
+                <w:color w:val="000000"/>
+                <w:sz w:val="20"/>
+                <w:szCs w:val="20"/>
+              </w:rPr>
+            </w:pPr>
+            <w:r>
+              <w:rPr>
+                <w:rFonts w:ascii="Arial" w:eastAsia="Times New Roman" w:hAnsi="Arial" w:cs="Arial"/>
+                <w:color w:val="000000"/>
+                <w:sz w:val="20"/>
+                <w:szCs w:val="20"/>
+              </w:rPr>
+              <w:t>-4.11442</w:t>
+            </w:r>
+          </w:p>
+        </w:tc>
+        <w:tc>
+          <w:tcPr>
+            <w:tcW w:w="998" w:type="dxa"/>
+            <w:shd w:val="clear" w:color="auto" w:fill="auto"/>
+            <w:noWrap/>
+            <w:vAlign w:val="bottom"/>
+            <w:hideMark/>
+          </w:tcPr>
+          <w:p>
+            <w:pPr>
+              <w:spacing w:after="0" w:line="240" w:lineRule="auto"/>
+              <w:jc w:val="right"/>
+              <w:rPr>
+                <w:rFonts w:ascii="Arial" w:eastAsia="Times New Roman" w:hAnsi="Arial" w:cs="Arial"/>
+                <w:color w:val="000000"/>
+                <w:sz w:val="20"/>
+                <w:szCs w:val="20"/>
+              </w:rPr>
+            </w:pPr>
+            <w:r>
+              <w:rPr>
+                <w:rFonts w:ascii="Arial" w:eastAsia="Times New Roman" w:hAnsi="Arial" w:cs="Arial"/>
+                <w:color w:val="000000"/>
+                <w:sz w:val="20"/>
+                <w:szCs w:val="20"/>
+              </w:rPr>
+              <w:t>-4.25859</w:t>
+            </w:r>
+          </w:p>
+        </w:tc>
+        <w:tc>
+          <w:tcPr>
+            <w:tcW w:w="960" w:type="dxa"/>
+            <w:shd w:val="clear" w:color="auto" w:fill="auto"/>
+            <w:noWrap/>
+            <w:vAlign w:val="bottom"/>
+            <w:hideMark/>
+          </w:tcPr>
+          <w:p>
+            <w:pPr>
+              <w:spacing w:after="0" w:line="240" w:lineRule="auto"/>
+              <w:jc w:val="right"/>
+              <w:rPr>
+                <w:rFonts w:ascii="Arial" w:eastAsia="Times New Roman" w:hAnsi="Arial" w:cs="Arial"/>
+                <w:color w:val="000000"/>
+                <w:sz w:val="20"/>
+                <w:szCs w:val="20"/>
+              </w:rPr>
+            </w:pPr>
+            <w:r>
+              <w:rPr>
+                <w:rFonts w:ascii="Arial" w:eastAsia="Times New Roman" w:hAnsi="Arial" w:cs="Arial"/>
+                <w:color w:val="000000"/>
+                <w:sz w:val="20"/>
+                <w:szCs w:val="20"/>
+              </w:rPr>
+              <w:t>-5.04982</w:t>
+            </w:r>
+          </w:p>
+        </w:tc>
+      </w:tr>
+    </w:tbl>
+    <w:p>
+      <w:r>
+        <w:tab/>
+      </w:r>
+    </w:p>
+    <w:p>
+      <w:r>
+        <w:t xml:space="preserve">p-values for t-stats are close to zero with maximum value </w:t>
+      </w:r>
+      <w:r>
+        <w:t>0.0000643971344180446</w:t>
+      </w:r>
+    </w:p>
+    <w:p/>
+    <w:p>
+      <w:r>
+        <w:t>To check the hypothesis A1, we checked the Pearson correlation coefficients, p-values, Spearmen correlation coefficients</w:t>
+      </w:r>
+    </w:p>
+    <w:p/>
+    <w:p>
+      <w:r>
+        <w:t>To check the hypothesis F</w:t>
+      </w:r>
+      <w:bookmarkStart w:id="0" w:name="_GoBack"/>
+      <w:bookmarkEnd w:id="0"/>
+      <w:r>
+        <w:t xml:space="preserve">1 </w:t>
+      </w:r>
     </w:p>
     <w:p>
       <w:pPr>
@@ -6063,6 +9645,7 @@
           <w:szCs w:val="28"/>
           <w:shd w:val="clear" w:color="auto" w:fill="E9E9E9"/>
         </w:rPr>
+        <w:lastRenderedPageBreak/>
         <w:t>Analysis of Sustainability on different field results</w:t>
       </w:r>
     </w:p>

</xml_diff>